<commit_message>
poprawki w projekcie, kilka diagramów wersji 2.0
</commit_message>
<xml_diff>
--- a/Symulacja i Sterowanie Procesów Dyskretnych.docx
+++ b/Symulacja i Sterowanie Procesów Dyskretnych.docx
@@ -448,6 +448,9 @@
       <w:r>
         <w:t>.</w:t>
       </w:r>
+      <w:r>
+        <w:t xml:space="preserve"> Dla uproszczenia przyjmujemy, że dostęp do magazynu jest całkowicie nieograniczony. </w:t>
+      </w:r>
     </w:p>
     <w:p>
       <w:r>
@@ -672,10 +675,37 @@
         </w:numPr>
       </w:pPr>
       <w:r>
+        <w:t>ssERKw - ostrzegawczo mała liczba zestawów elementów dla ram krzeseł oczekujących na stanowisku</w:t>
+      </w:r>
+    </w:p>
+    <w:p>
+      <w:pPr>
+        <w:pStyle w:val="ListParagraph"/>
+        <w:numPr>
+          <w:ilvl w:val="0"/>
+          <w:numId w:val="9"/>
+        </w:numPr>
+      </w:pPr>
+      <w:r>
         <w:t>ssRKx - maksymalna liczba ram krzeseł oczekujących na stanowisku</w:t>
       </w:r>
     </w:p>
     <w:p>
+      <w:pPr>
+        <w:pStyle w:val="ListParagraph"/>
+        <w:numPr>
+          <w:ilvl w:val="0"/>
+          <w:numId w:val="9"/>
+        </w:numPr>
+      </w:pPr>
+      <w:r>
+        <w:t>ssT - czas spawania</w:t>
+      </w:r>
+      <w:r>
+        <w:t xml:space="preserve"> ramy krzesła</w:t>
+      </w:r>
+    </w:p>
+    <w:p>
       <w:r>
         <w:t>Zmienne stanu:</w:t>
       </w:r>
@@ -765,6 +795,18 @@
         </w:numPr>
       </w:pPr>
       <w:r>
+        <w:t>sdRKw - ostrzegawczo mała liczba ram krzeseł oczekujących na stanowisku</w:t>
+      </w:r>
+    </w:p>
+    <w:p>
+      <w:pPr>
+        <w:pStyle w:val="ListParagraph"/>
+        <w:numPr>
+          <w:ilvl w:val="0"/>
+          <w:numId w:val="9"/>
+        </w:numPr>
+      </w:pPr>
+      <w:r>
         <w:t>sd</w:t>
       </w:r>
       <w:r>
@@ -781,6 +823,24 @@
       </w:r>
     </w:p>
     <w:p>
+      <w:pPr>
+        <w:pStyle w:val="ListParagraph"/>
+        <w:numPr>
+          <w:ilvl w:val="0"/>
+          <w:numId w:val="9"/>
+        </w:numPr>
+      </w:pPr>
+      <w:r>
+        <w:t>sdT - czas wykonywani</w:t>
+      </w:r>
+      <w:r>
+        <w:t>a dodatkowej obróbki</w:t>
+      </w:r>
+      <w:r>
+        <w:t xml:space="preserve"> ramy krzesła</w:t>
+      </w:r>
+    </w:p>
+    <w:p>
       <w:r>
         <w:t>Zmienne stanu:</w:t>
       </w:r>
@@ -879,6 +939,18 @@
         </w:numPr>
       </w:pPr>
       <w:r>
+        <w:t>smERFw - ostrzegawaczo mała liczba zestawów elementów dla ram foteli oczekujących na stanowisku</w:t>
+      </w:r>
+    </w:p>
+    <w:p>
+      <w:pPr>
+        <w:pStyle w:val="ListParagraph"/>
+        <w:numPr>
+          <w:ilvl w:val="0"/>
+          <w:numId w:val="9"/>
+        </w:numPr>
+      </w:pPr>
+      <w:r>
         <w:t>smSRFx - maksymalna liczba zestawów śrub dla ram foteli oczekujących na stanowisku</w:t>
       </w:r>
     </w:p>
@@ -891,6 +963,18 @@
         </w:numPr>
       </w:pPr>
       <w:r>
+        <w:t>smSRFw - ostrzegawczo mała liczba zestawów śrub dla ram foteli oczekujących na stanowisku</w:t>
+      </w:r>
+    </w:p>
+    <w:p>
+      <w:pPr>
+        <w:pStyle w:val="ListParagraph"/>
+        <w:numPr>
+          <w:ilvl w:val="0"/>
+          <w:numId w:val="9"/>
+        </w:numPr>
+      </w:pPr>
+      <w:r>
         <w:t>sm</w:t>
       </w:r>
       <w:r>
@@ -910,6 +994,25 @@
       </w:r>
     </w:p>
     <w:p>
+      <w:pPr>
+        <w:pStyle w:val="ListParagraph"/>
+        <w:numPr>
+          <w:ilvl w:val="0"/>
+          <w:numId w:val="9"/>
+        </w:numPr>
+      </w:pPr>
+      <w:r>
+        <w:lastRenderedPageBreak/>
+        <w:t>smT - czas prze</w:t>
+      </w:r>
+      <w:r>
+        <w:t xml:space="preserve">prowadzania montażu </w:t>
+      </w:r>
+      <w:r>
+        <w:t>ramy fotelu</w:t>
+      </w:r>
+    </w:p>
+    <w:p>
       <w:r>
         <w:t>Zmienne stanu:</w:t>
       </w:r>
@@ -979,27 +1082,323 @@
         <w:pStyle w:val="Heading2"/>
       </w:pPr>
       <w:r>
-        <w:br w:type="column"/>
-      </w:r>
+        <w:t>Uniwersalne s</w:t>
+      </w:r>
+      <w:r>
+        <w:t>tanowisko tapicerskie</w:t>
+      </w:r>
+    </w:p>
+    <w:p>
+      <w:r>
+        <w:t xml:space="preserve">Uniwersalne stanowisko tapicerskie w zależności od potrzeby może być wykorzystywane do </w:t>
+      </w:r>
+      <w:r>
+        <w:t xml:space="preserve">obicia siedziska krzesła, obicia ramy fotelu lub obicia siedziska fotelu. </w:t>
+      </w:r>
+    </w:p>
+    <w:p>
+      <w:r>
+        <w:t>Parametry:</w:t>
+      </w:r>
+    </w:p>
+    <w:p>
+      <w:pPr>
+        <w:pStyle w:val="ListParagraph"/>
+        <w:numPr>
+          <w:ilvl w:val="0"/>
+          <w:numId w:val="12"/>
+        </w:numPr>
+      </w:pPr>
+      <w:r>
+        <w:t>ustN - liczba uniwersalnych stanowisk tapicerskich</w:t>
+      </w:r>
+    </w:p>
+    <w:p>
+      <w:pPr>
+        <w:pStyle w:val="ListParagraph"/>
+        <w:numPr>
+          <w:ilvl w:val="0"/>
+          <w:numId w:val="12"/>
+        </w:numPr>
+      </w:pPr>
+      <w:r>
+        <w:t>ustZT</w:t>
+      </w:r>
+      <w:r>
+        <w:t>x</w:t>
+      </w:r>
+      <w:r>
+        <w:t xml:space="preserve"> - </w:t>
+      </w:r>
+      <w:r>
+        <w:t xml:space="preserve">maksymalna </w:t>
+      </w:r>
+      <w:r>
+        <w:t>liczba pudełek ze zszywkami</w:t>
+      </w:r>
+      <w:r>
+        <w:t xml:space="preserve"> oczekujących na stanowisku</w:t>
+      </w:r>
+    </w:p>
+    <w:p>
+      <w:pPr>
+        <w:pStyle w:val="ListParagraph"/>
+        <w:numPr>
+          <w:ilvl w:val="0"/>
+          <w:numId w:val="12"/>
+        </w:numPr>
+      </w:pPr>
+      <w:r>
+        <w:t xml:space="preserve">ustZTw - </w:t>
+      </w:r>
+      <w:r>
+        <w:t>ostrzegawczo mała</w:t>
+      </w:r>
+      <w:r>
+        <w:t xml:space="preserve"> liczba pudełek ze zszywkami oczekujących na stanowisku</w:t>
+      </w:r>
+    </w:p>
+    <w:p>
+      <w:pPr>
+        <w:pStyle w:val="ListParagraph"/>
+        <w:numPr>
+          <w:ilvl w:val="0"/>
+          <w:numId w:val="12"/>
+        </w:numPr>
+      </w:pPr>
+      <w:r>
+        <w:t>ustPSx - maksymalna liczba płatów skóry oczekujących na stanowisku</w:t>
+      </w:r>
+    </w:p>
+    <w:p>
+      <w:pPr>
+        <w:pStyle w:val="ListParagraph"/>
+        <w:numPr>
+          <w:ilvl w:val="0"/>
+          <w:numId w:val="12"/>
+        </w:numPr>
+      </w:pPr>
+      <w:r>
+        <w:t>ustPSw - ostrzegawczo mała liczba płatów skóry oczekujących na stanowisku</w:t>
+      </w:r>
+    </w:p>
+    <w:p>
+      <w:pPr>
+        <w:pStyle w:val="ListParagraph"/>
+        <w:numPr>
+          <w:ilvl w:val="0"/>
+          <w:numId w:val="12"/>
+        </w:numPr>
+      </w:pPr>
+      <w:r>
+        <w:t>ustPPx - maksymalna liczba płatów pluszu oczekujących na stanowisku</w:t>
+      </w:r>
+    </w:p>
+    <w:p>
+      <w:pPr>
+        <w:pStyle w:val="ListParagraph"/>
+        <w:numPr>
+          <w:ilvl w:val="0"/>
+          <w:numId w:val="12"/>
+        </w:numPr>
+      </w:pPr>
+      <w:r>
+        <w:t>ustPPw</w:t>
+      </w:r>
+      <w:r>
+        <w:t xml:space="preserve"> - ostrzegawczo mała liczba płatów pluszu oczekujących na stanowisku</w:t>
+      </w:r>
+    </w:p>
+    <w:p>
+      <w:pPr>
+        <w:pStyle w:val="ListParagraph"/>
+        <w:numPr>
+          <w:ilvl w:val="0"/>
+          <w:numId w:val="12"/>
+        </w:numPr>
+      </w:pPr>
+      <w:r>
+        <w:t>ustSSKx - maksymalna liczba podkładek sklejkowych oczekujących na stanowisku</w:t>
+      </w:r>
+    </w:p>
+    <w:p>
+      <w:pPr>
+        <w:pStyle w:val="ListParagraph"/>
+        <w:numPr>
+          <w:ilvl w:val="0"/>
+          <w:numId w:val="12"/>
+        </w:numPr>
+      </w:pPr>
+      <w:r>
+        <w:t>ustSSKw - ostrzegawczo mała liczba podkładek sklejkowych oczekujących na stanowisku</w:t>
+      </w:r>
+    </w:p>
+    <w:p>
+      <w:pPr>
+        <w:pStyle w:val="ListParagraph"/>
+        <w:numPr>
+          <w:ilvl w:val="0"/>
+          <w:numId w:val="12"/>
+        </w:numPr>
+      </w:pPr>
+      <w:r>
+        <w:t>ustRGx - maksymalna liczba rolek gąbki tapicerskiej oczekujących na stanowisku</w:t>
+      </w:r>
+    </w:p>
+    <w:p>
+      <w:pPr>
+        <w:pStyle w:val="ListParagraph"/>
+        <w:numPr>
+          <w:ilvl w:val="0"/>
+          <w:numId w:val="12"/>
+        </w:numPr>
+      </w:pPr>
+      <w:r>
+        <w:t>ustRGw - ostrzegawczo mała liczba rolek gąbki tapicerskiej oczekujących na stanowisku</w:t>
+      </w:r>
+    </w:p>
+    <w:p>
+      <w:pPr>
+        <w:pStyle w:val="ListParagraph"/>
+        <w:numPr>
+          <w:ilvl w:val="0"/>
+          <w:numId w:val="12"/>
+        </w:numPr>
+      </w:pPr>
+      <w:r>
+        <w:t>ustSSFx - maksymalna liczba zestawów sprężyn i siatek oczekujących na stanowisku</w:t>
+      </w:r>
+    </w:p>
+    <w:p>
+      <w:pPr>
+        <w:pStyle w:val="ListParagraph"/>
+        <w:numPr>
+          <w:ilvl w:val="0"/>
+          <w:numId w:val="12"/>
+        </w:numPr>
+      </w:pPr>
+      <w:r>
+        <w:t>ustSSFw</w:t>
+      </w:r>
+      <w:r>
+        <w:t xml:space="preserve"> - ostrzegawczo mała liczba zestawów sprężyn i siatek oczekujących na stanowisku</w:t>
+      </w:r>
+    </w:p>
+    <w:p>
+      <w:pPr>
+        <w:pStyle w:val="ListParagraph"/>
+        <w:numPr>
+          <w:ilvl w:val="0"/>
+          <w:numId w:val="12"/>
+        </w:numPr>
+      </w:pPr>
+      <w:r>
+        <w:t>ustGRFx - maksymalna liczba ram foteli oczekujących na stanowisku</w:t>
+      </w:r>
+    </w:p>
+    <w:p>
+      <w:pPr>
+        <w:pStyle w:val="ListParagraph"/>
+        <w:numPr>
+          <w:ilvl w:val="0"/>
+          <w:numId w:val="12"/>
+        </w:numPr>
+      </w:pPr>
+      <w:r>
+        <w:t>ustORFx - maksymalna liczba obitych ram foteli oczekujących na stanowisku</w:t>
+      </w:r>
+    </w:p>
+    <w:p>
+      <w:pPr>
+        <w:pStyle w:val="ListParagraph"/>
+        <w:numPr>
+          <w:ilvl w:val="0"/>
+          <w:numId w:val="12"/>
+        </w:numPr>
+      </w:pPr>
+      <w:r>
+        <w:t>ustOSKx - maksymalna liczba obitych siedzisk krzeseł oczekujących na stanowisku</w:t>
+      </w:r>
+    </w:p>
+    <w:p>
+      <w:pPr>
+        <w:pStyle w:val="ListParagraph"/>
+        <w:numPr>
+          <w:ilvl w:val="0"/>
+          <w:numId w:val="12"/>
+        </w:numPr>
+      </w:pPr>
+      <w:r>
+        <w:t>ustOSFx</w:t>
+      </w:r>
+      <w:r>
+        <w:t xml:space="preserve"> - maksymalna liczba obitych siedzisk foteli oczekujących na stanowisku</w:t>
+      </w:r>
+    </w:p>
+    <w:p>
+      <w:pPr>
+        <w:pStyle w:val="ListParagraph"/>
+        <w:numPr>
+          <w:ilvl w:val="0"/>
+          <w:numId w:val="12"/>
+        </w:numPr>
+      </w:pPr>
+      <w:r>
+        <w:t>ustTrf - czas obijania ramy fotelu</w:t>
+      </w:r>
+    </w:p>
+    <w:p>
+      <w:pPr>
+        <w:pStyle w:val="ListParagraph"/>
+        <w:numPr>
+          <w:ilvl w:val="0"/>
+          <w:numId w:val="12"/>
+        </w:numPr>
+      </w:pPr>
+      <w:r>
+        <w:t>ustTsk - czas obijania siedziska krzesła</w:t>
+      </w:r>
+    </w:p>
+    <w:p>
+      <w:pPr>
+        <w:pStyle w:val="ListParagraph"/>
+        <w:numPr>
+          <w:ilvl w:val="0"/>
+          <w:numId w:val="12"/>
+        </w:numPr>
+      </w:pPr>
+      <w:r>
+        <w:t>ustTsf - czas obijania siedziska fotelu</w:t>
+      </w:r>
+    </w:p>
+    <w:p>
+      <w:r>
+        <w:t>Zmienne stanu:</w:t>
+      </w:r>
+    </w:p>
+    <w:p>
+      <w:pPr>
+        <w:pStyle w:val="ListParagraph"/>
+        <w:numPr>
+          <w:ilvl w:val="0"/>
+          <w:numId w:val="12"/>
+        </w:numPr>
+      </w:pPr>
+      <w:r>
+        <w:t>ustZT - liczba pudełek ze zszywkami oczekujących na stanowisku</w:t>
+      </w:r>
+    </w:p>
+    <w:p>
+      <w:pPr>
+        <w:pStyle w:val="ListParagraph"/>
+        <w:numPr>
+          <w:ilvl w:val="0"/>
+          <w:numId w:val="12"/>
+        </w:numPr>
+      </w:pPr>
       <w:r>
         <w:lastRenderedPageBreak/>
-        <w:t>Uniwersalne s</w:t>
-      </w:r>
-      <w:r>
-        <w:t>tanowisko tapicerskie</w:t>
-      </w:r>
-    </w:p>
-    <w:p>
-      <w:r>
-        <w:t xml:space="preserve">Uniwersalne stanowisko tapicerskie w zależności od potrzeby może być wykorzystywane do </w:t>
-      </w:r>
-      <w:r>
-        <w:t xml:space="preserve">obicia siedziska krzesła, obicia ramy fotelu lub obicia siedziska fotelu. </w:t>
-      </w:r>
-    </w:p>
-    <w:p>
-      <w:r>
-        <w:t>Parametry:</w:t>
+        <w:t>ustPS - liczba płatów skóry oczekujących na stanowisku</w:t>
       </w:r>
     </w:p>
     <w:p>
@@ -1011,7 +1410,7 @@
         </w:numPr>
       </w:pPr>
       <w:r>
-        <w:t>ustN - liczba uniwersalnych stanowisk tapicerskich</w:t>
+        <w:t>ustPP - liczba płatów pluszu oczekujących na stanowisku</w:t>
       </w:r>
     </w:p>
     <w:p>
@@ -1023,25 +1422,7 @@
         </w:numPr>
       </w:pPr>
       <w:r>
-        <w:t>ustZT</w:t>
-      </w:r>
-      <w:r>
-        <w:t>x</w:t>
-      </w:r>
-      <w:r>
-        <w:t xml:space="preserve"> - </w:t>
-      </w:r>
-      <w:r>
-        <w:t xml:space="preserve">maksymalna </w:t>
-      </w:r>
-      <w:r>
-        <w:t>liczba pudełek ze zszywkami</w:t>
-      </w:r>
-      <w:r>
-        <w:t xml:space="preserve"> </w:t>
-      </w:r>
-      <w:r>
-        <w:t>oczekujących na stanowisku</w:t>
+        <w:t>ustSSK - liczba podkładek sklejkowych oczekujących na stanowisku</w:t>
       </w:r>
     </w:p>
     <w:p>
@@ -1053,7 +1434,7 @@
         </w:numPr>
       </w:pPr>
       <w:r>
-        <w:t>ustPSx - maksymalna liczba płatów skóry oczekujących na stanowisku</w:t>
+        <w:t>ustRG - liczba rolek gąbki tapicerskiej oczekujących na stanowisku</w:t>
       </w:r>
     </w:p>
     <w:p>
@@ -1065,7 +1446,7 @@
         </w:numPr>
       </w:pPr>
       <w:r>
-        <w:t>ustPPx - maksymalna liczba płatów pluszu oczekujących na stanowisku</w:t>
+        <w:t>ustSSF - liczba zestawów sprężyn i siatek oczekujących na stanowisku</w:t>
       </w:r>
     </w:p>
     <w:p>
@@ -1077,7 +1458,7 @@
         </w:numPr>
       </w:pPr>
       <w:r>
-        <w:t>ustSSKx - maksymalna liczba podkładek sklejkowych oczekujących na stanowisku</w:t>
+        <w:t>ustGRF - liczba ram foteli oczekujących na stanowisku</w:t>
       </w:r>
     </w:p>
     <w:p>
@@ -1089,10 +1470,7 @@
         </w:numPr>
       </w:pPr>
       <w:r>
-        <w:t xml:space="preserve">ustRGx - maksymalna liczba rolek gąbki tapicerskiej </w:t>
-      </w:r>
-      <w:r>
-        <w:t>oczekujących na stanowisku</w:t>
+        <w:t>ustORF - liczba obitych ram foteli oczekujących na stanowisku</w:t>
       </w:r>
     </w:p>
     <w:p>
@@ -1104,10 +1482,7 @@
         </w:numPr>
       </w:pPr>
       <w:r>
-        <w:t xml:space="preserve">ustSSFx - maksymalna liczba zestawów sprężyn i siatek </w:t>
-      </w:r>
-      <w:r>
-        <w:t>oczekujących na stanowisku</w:t>
+        <w:t>ustOSK - liczba obitych siedzisk krzeseł oczekujących na stanowisku</w:t>
       </w:r>
     </w:p>
     <w:p>
@@ -1119,179 +1494,6 @@
         </w:numPr>
       </w:pPr>
       <w:r>
-        <w:t>ustGRFx - maksymalna liczba ram foteli oczekujących na stanowisku</w:t>
-      </w:r>
-    </w:p>
-    <w:p>
-      <w:pPr>
-        <w:pStyle w:val="ListParagraph"/>
-        <w:numPr>
-          <w:ilvl w:val="0"/>
-          <w:numId w:val="12"/>
-        </w:numPr>
-      </w:pPr>
-      <w:r>
-        <w:t>ustORFx - maksymalna liczba obitych ram foteli oczekujących na stanowisku</w:t>
-      </w:r>
-    </w:p>
-    <w:p>
-      <w:pPr>
-        <w:pStyle w:val="ListParagraph"/>
-        <w:numPr>
-          <w:ilvl w:val="0"/>
-          <w:numId w:val="12"/>
-        </w:numPr>
-      </w:pPr>
-      <w:r>
-        <w:t>ustOSKx - maksymalna liczba obitych siedzisk krzeseł oczekujących na stanowisku</w:t>
-      </w:r>
-    </w:p>
-    <w:p>
-      <w:pPr>
-        <w:pStyle w:val="ListParagraph"/>
-        <w:numPr>
-          <w:ilvl w:val="0"/>
-          <w:numId w:val="12"/>
-        </w:numPr>
-      </w:pPr>
-      <w:r>
-        <w:t>ustOSFx - maksymalna liczba obitych siedzisk foteli oczekujących na stanowisku</w:t>
-      </w:r>
-    </w:p>
-    <w:p>
-      <w:r>
-        <w:t>Zmienne stanu:</w:t>
-      </w:r>
-    </w:p>
-    <w:p>
-      <w:pPr>
-        <w:pStyle w:val="ListParagraph"/>
-        <w:numPr>
-          <w:ilvl w:val="0"/>
-          <w:numId w:val="12"/>
-        </w:numPr>
-      </w:pPr>
-      <w:r>
-        <w:t>ustZT</w:t>
-      </w:r>
-      <w:r>
-        <w:t xml:space="preserve"> - </w:t>
-      </w:r>
-      <w:r>
-        <w:t>liczba pudełek ze zszywkami oczekujących na stanowisku</w:t>
-      </w:r>
-    </w:p>
-    <w:p>
-      <w:pPr>
-        <w:pStyle w:val="ListParagraph"/>
-        <w:numPr>
-          <w:ilvl w:val="0"/>
-          <w:numId w:val="12"/>
-        </w:numPr>
-      </w:pPr>
-      <w:r>
-        <w:t>ustPS - liczba płatów skóry oczekujących na stanowisku</w:t>
-      </w:r>
-    </w:p>
-    <w:p>
-      <w:pPr>
-        <w:pStyle w:val="ListParagraph"/>
-        <w:numPr>
-          <w:ilvl w:val="0"/>
-          <w:numId w:val="12"/>
-        </w:numPr>
-      </w:pPr>
-      <w:r>
-        <w:t>ustPP - liczba płatów pluszu oczekujących na stanowisku</w:t>
-      </w:r>
-    </w:p>
-    <w:p>
-      <w:pPr>
-        <w:pStyle w:val="ListParagraph"/>
-        <w:numPr>
-          <w:ilvl w:val="0"/>
-          <w:numId w:val="12"/>
-        </w:numPr>
-      </w:pPr>
-      <w:r>
-        <w:t>ustSSK - liczba podkładek sklejkowych oczekujących na stanowisku</w:t>
-      </w:r>
-    </w:p>
-    <w:p>
-      <w:pPr>
-        <w:pStyle w:val="ListParagraph"/>
-        <w:numPr>
-          <w:ilvl w:val="0"/>
-          <w:numId w:val="12"/>
-        </w:numPr>
-      </w:pPr>
-      <w:r>
-        <w:t>ustRG - liczba rolek gąbki tapicerskiej oczekujących na stanowisku</w:t>
-      </w:r>
-    </w:p>
-    <w:p>
-      <w:pPr>
-        <w:pStyle w:val="ListParagraph"/>
-        <w:numPr>
-          <w:ilvl w:val="0"/>
-          <w:numId w:val="12"/>
-        </w:numPr>
-      </w:pPr>
-      <w:r>
-        <w:t>ustSSF</w:t>
-      </w:r>
-      <w:r>
-        <w:t xml:space="preserve"> </w:t>
-      </w:r>
-      <w:r>
-        <w:t>- liczba zestawów sprężyn i siatek oczekujących na stanowisku</w:t>
-      </w:r>
-    </w:p>
-    <w:p>
-      <w:pPr>
-        <w:pStyle w:val="ListParagraph"/>
-        <w:numPr>
-          <w:ilvl w:val="0"/>
-          <w:numId w:val="12"/>
-        </w:numPr>
-      </w:pPr>
-      <w:r>
-        <w:t>ustGRF - liczba ram foteli oczekujących na stanowisku</w:t>
-      </w:r>
-    </w:p>
-    <w:p>
-      <w:pPr>
-        <w:pStyle w:val="ListParagraph"/>
-        <w:numPr>
-          <w:ilvl w:val="0"/>
-          <w:numId w:val="12"/>
-        </w:numPr>
-      </w:pPr>
-      <w:r>
-        <w:t>ustORF - liczba obitych ram foteli oczekujących na stanowisku</w:t>
-      </w:r>
-    </w:p>
-    <w:p>
-      <w:pPr>
-        <w:pStyle w:val="ListParagraph"/>
-        <w:numPr>
-          <w:ilvl w:val="0"/>
-          <w:numId w:val="12"/>
-        </w:numPr>
-      </w:pPr>
-      <w:r>
-        <w:t>ustOSK - liczba obitych siedzisk krzeseł oczekujących na stanowisku</w:t>
-      </w:r>
-    </w:p>
-    <w:p>
-      <w:pPr>
-        <w:pStyle w:val="ListParagraph"/>
-        <w:numPr>
-          <w:ilvl w:val="0"/>
-          <w:numId w:val="12"/>
-        </w:numPr>
-      </w:pPr>
-      <w:r>
         <w:t>ustOSF - liczba obitych siedzisk foteli oczekujących na stanowisku</w:t>
       </w:r>
     </w:p>
@@ -1300,454 +1502,190 @@
         <w:pStyle w:val="Heading2"/>
       </w:pPr>
       <w:r>
-        <w:br w:type="column"/>
-      </w:r>
-      <w:r>
-        <w:lastRenderedPageBreak/>
         <w:t>Stanowisko łączenia ramy krzesła z siedziskiem</w:t>
-      </w:r>
-    </w:p>
-    <w:p>
-      <w:r>
-        <w:t>Parametry:</w:t>
-      </w:r>
-    </w:p>
-    <w:p>
-      <w:pPr>
-        <w:pStyle w:val="ListParagraph"/>
-        <w:numPr>
-          <w:ilvl w:val="0"/>
-          <w:numId w:val="13"/>
-        </w:numPr>
-      </w:pPr>
-      <w:r>
-        <w:t>slN - liczba stanowisk łączenia ramy krzesła z siedziskiem</w:t>
-      </w:r>
-    </w:p>
-    <w:p>
-      <w:pPr>
-        <w:pStyle w:val="ListParagraph"/>
-        <w:numPr>
-          <w:ilvl w:val="0"/>
-          <w:numId w:val="13"/>
-        </w:numPr>
-      </w:pPr>
-      <w:r>
-        <w:t>slGRKx - maksymalna liczba gotowych ram krzeseł oczekujących na stanowisku</w:t>
-      </w:r>
-    </w:p>
-    <w:p>
-      <w:pPr>
-        <w:pStyle w:val="ListParagraph"/>
-        <w:numPr>
-          <w:ilvl w:val="0"/>
-          <w:numId w:val="13"/>
-        </w:numPr>
-      </w:pPr>
-      <w:r>
-        <w:t>slOSKx - maksymalna liczba obitych siedzisk krzeseł oczekujących na stanowisku</w:t>
-      </w:r>
-    </w:p>
-    <w:p>
-      <w:pPr>
-        <w:pStyle w:val="ListParagraph"/>
-        <w:numPr>
-          <w:ilvl w:val="0"/>
-          <w:numId w:val="13"/>
-        </w:numPr>
-      </w:pPr>
-      <w:r>
-        <w:t>slSRKx - maksymalna liczba zestawów śrub dla ram krzeseł oczekujących na stanowisku</w:t>
-      </w:r>
-    </w:p>
-    <w:p>
-      <w:pPr>
-        <w:pStyle w:val="ListParagraph"/>
-        <w:numPr>
-          <w:ilvl w:val="0"/>
-          <w:numId w:val="13"/>
-        </w:numPr>
-      </w:pPr>
-      <w:r>
-        <w:t>slPSRKx - maksymalna liczba połączonych ram krzeseł z siedziskiem oczekujących na stanowisku</w:t>
-      </w:r>
-    </w:p>
-    <w:p>
-      <w:r>
-        <w:t>Zmienne stanu:</w:t>
-      </w:r>
-    </w:p>
-    <w:p>
-      <w:pPr>
-        <w:pStyle w:val="ListParagraph"/>
-        <w:numPr>
-          <w:ilvl w:val="0"/>
-          <w:numId w:val="13"/>
-        </w:numPr>
-      </w:pPr>
-      <w:r>
-        <w:t>slGRK - liczba gotowych ram krzeseł oczekujących na stanowisku</w:t>
-      </w:r>
-    </w:p>
-    <w:p>
-      <w:pPr>
-        <w:pStyle w:val="ListParagraph"/>
-        <w:numPr>
-          <w:ilvl w:val="0"/>
-          <w:numId w:val="13"/>
-        </w:numPr>
-      </w:pPr>
-      <w:r>
-        <w:t>slOSK - liczba obitych siedzisk krzeseł oczekujących na stanowisku</w:t>
-      </w:r>
-    </w:p>
-    <w:p>
-      <w:pPr>
-        <w:pStyle w:val="ListParagraph"/>
-        <w:numPr>
-          <w:ilvl w:val="0"/>
-          <w:numId w:val="13"/>
-        </w:numPr>
-      </w:pPr>
-      <w:r>
-        <w:t>slSRK - liczba zestawów śrub dla ram krzeseł oczekujących na stanowisku</w:t>
-      </w:r>
-    </w:p>
-    <w:p>
-      <w:pPr>
-        <w:pStyle w:val="ListParagraph"/>
-        <w:numPr>
-          <w:ilvl w:val="0"/>
-          <w:numId w:val="13"/>
-        </w:numPr>
-      </w:pPr>
-      <w:r>
-        <w:t>slPSRK - liczba połączonych ram krzeseł z siedziskiem oczekujących na stanowisku</w:t>
-      </w:r>
-    </w:p>
-    <w:p>
-      <w:pPr>
-        <w:pStyle w:val="Heading2"/>
-      </w:pPr>
-      <w:r>
-        <w:t>Stanowisko montażu elementów plastikowych krzesła</w:t>
-      </w:r>
-    </w:p>
-    <w:p>
-      <w:r>
-        <w:t>Parametry:</w:t>
-      </w:r>
-    </w:p>
-    <w:p>
-      <w:pPr>
-        <w:pStyle w:val="ListParagraph"/>
-        <w:numPr>
-          <w:ilvl w:val="0"/>
-          <w:numId w:val="14"/>
-        </w:numPr>
-      </w:pPr>
-      <w:r>
-        <w:t>spN - liczba stanowisk montażu elementów plastikowych krzesła</w:t>
-      </w:r>
-    </w:p>
-    <w:p>
-      <w:pPr>
-        <w:pStyle w:val="ListParagraph"/>
-        <w:numPr>
-          <w:ilvl w:val="0"/>
-          <w:numId w:val="14"/>
-        </w:numPr>
-      </w:pPr>
-      <w:r>
-        <w:t>spPSRKx - maksymalna liczba połączonych ram krzeseł z siedziskiem oczekujących na stanowisku</w:t>
-      </w:r>
-    </w:p>
-    <w:p>
-      <w:pPr>
-        <w:pStyle w:val="ListParagraph"/>
-        <w:numPr>
-          <w:ilvl w:val="0"/>
-          <w:numId w:val="14"/>
-        </w:numPr>
-      </w:pPr>
-      <w:r>
-        <w:t>spEPx - maksymalna liczba zestawów elementów plastikowych oczekujących na stanowisku</w:t>
-      </w:r>
-    </w:p>
-    <w:p>
-      <w:pPr>
-        <w:pStyle w:val="ListParagraph"/>
-        <w:numPr>
-          <w:ilvl w:val="0"/>
-          <w:numId w:val="14"/>
-        </w:numPr>
-      </w:pPr>
-      <w:r>
-        <w:t>spGKx - maksymalna liczba gotowych krzeseł oczekujących na stanowisku</w:t>
-      </w:r>
-    </w:p>
-    <w:p>
-      <w:r>
-        <w:t>Zmienne stanu:</w:t>
-      </w:r>
-    </w:p>
-    <w:p>
-      <w:pPr>
-        <w:pStyle w:val="ListParagraph"/>
-        <w:numPr>
-          <w:ilvl w:val="0"/>
-          <w:numId w:val="14"/>
-        </w:numPr>
-      </w:pPr>
-      <w:r>
-        <w:t>spPSRK - liczba połączonych ram krzeseł z siedziskiem oczekujących na stanowisku</w:t>
-      </w:r>
-    </w:p>
-    <w:p>
-      <w:pPr>
-        <w:pStyle w:val="ListParagraph"/>
-        <w:numPr>
-          <w:ilvl w:val="0"/>
-          <w:numId w:val="14"/>
-        </w:numPr>
-      </w:pPr>
-      <w:r>
-        <w:t>spEP - liczba zestawów elementów plastikowych oczekujących na stanowisku</w:t>
-      </w:r>
-    </w:p>
-    <w:p>
-      <w:pPr>
-        <w:pStyle w:val="ListParagraph"/>
-        <w:numPr>
-          <w:ilvl w:val="0"/>
-          <w:numId w:val="14"/>
-        </w:numPr>
-      </w:pPr>
-      <w:r>
-        <w:t>spGK - liczba gotowych krzeseł oczekujących na stanowisku</w:t>
-      </w:r>
-    </w:p>
-    <w:p>
-      <w:pPr>
-        <w:pStyle w:val="Heading2"/>
-      </w:pPr>
-      <w:r>
-        <w:t>Stanowisko kontroli wykonania krzesła</w:t>
-      </w:r>
-    </w:p>
-    <w:p>
-      <w:r>
-        <w:t>Parametry:</w:t>
-      </w:r>
-    </w:p>
-    <w:p>
-      <w:pPr>
-        <w:pStyle w:val="ListParagraph"/>
-        <w:numPr>
-          <w:ilvl w:val="0"/>
-          <w:numId w:val="16"/>
-        </w:numPr>
-      </w:pPr>
-      <w:r>
-        <w:t>skN - liczba stanowisk kontroli wykonania krzeła</w:t>
-      </w:r>
-    </w:p>
-    <w:p>
-      <w:pPr>
-        <w:pStyle w:val="ListParagraph"/>
-        <w:numPr>
-          <w:ilvl w:val="0"/>
-          <w:numId w:val="16"/>
-        </w:numPr>
-      </w:pPr>
-      <w:r>
-        <w:t>skGKx - maksymalna liczba gotowych krzeseł oczekującyh na  stanowisku</w:t>
-      </w:r>
-    </w:p>
-    <w:p>
-      <w:pPr>
-        <w:pStyle w:val="ListParagraph"/>
-        <w:numPr>
-          <w:ilvl w:val="0"/>
-          <w:numId w:val="16"/>
-        </w:numPr>
-      </w:pPr>
-      <w:r>
-        <w:t xml:space="preserve">skKGKx - maksymalna liczba </w:t>
-      </w:r>
-      <w:r>
-        <w:t>skontrolowanych</w:t>
-      </w:r>
-      <w:r>
-        <w:t xml:space="preserve"> krzeseł oczekujących na stanowisku</w:t>
-      </w:r>
-    </w:p>
-    <w:p/>
-    <w:p>
-      <w:r>
-        <w:lastRenderedPageBreak/>
-        <w:t>Zmienne stanu:</w:t>
-      </w:r>
-    </w:p>
-    <w:p>
-      <w:pPr>
-        <w:pStyle w:val="ListParagraph"/>
-        <w:numPr>
-          <w:ilvl w:val="0"/>
-          <w:numId w:val="16"/>
-        </w:numPr>
-      </w:pPr>
-      <w:r>
-        <w:t>skGK - liczba gotowych krzeseł oczekującyh na  stanowisku</w:t>
-      </w:r>
-    </w:p>
-    <w:p>
-      <w:pPr>
-        <w:pStyle w:val="ListParagraph"/>
-        <w:numPr>
-          <w:ilvl w:val="0"/>
-          <w:numId w:val="16"/>
-        </w:numPr>
-      </w:pPr>
-      <w:r>
-        <w:t>skKGK - liczba gotowych krzeseł oczekujących na stanowisku</w:t>
-      </w:r>
-    </w:p>
-    <w:p>
-      <w:pPr>
-        <w:pStyle w:val="Heading2"/>
-      </w:pPr>
-      <w:r>
-        <w:t>Stanowisko kontroli wykonania fotelu</w:t>
-      </w:r>
-    </w:p>
-    <w:p>
-      <w:r>
-        <w:t>Parametry:</w:t>
-      </w:r>
-    </w:p>
-    <w:p>
-      <w:pPr>
-        <w:pStyle w:val="ListParagraph"/>
-        <w:numPr>
-          <w:ilvl w:val="0"/>
-          <w:numId w:val="16"/>
-        </w:numPr>
-      </w:pPr>
-      <w:r>
-        <w:t>skN - liczba sta</w:t>
-      </w:r>
-      <w:r>
-        <w:t>nowisk kontroli wykonania fotelu</w:t>
-      </w:r>
-    </w:p>
-    <w:p>
-      <w:pPr>
-        <w:pStyle w:val="ListParagraph"/>
-        <w:numPr>
-          <w:ilvl w:val="0"/>
-          <w:numId w:val="16"/>
-        </w:numPr>
-      </w:pPr>
-      <w:r>
-        <w:t>sk</w:t>
-      </w:r>
-      <w:r>
-        <w:t>OSFx - maksymalna liczba obitych siedzisk foteli</w:t>
-      </w:r>
-      <w:r>
-        <w:t xml:space="preserve"> oczekującyh na  stanowisku</w:t>
-      </w:r>
-    </w:p>
-    <w:p>
-      <w:pPr>
-        <w:pStyle w:val="ListParagraph"/>
-        <w:numPr>
-          <w:ilvl w:val="0"/>
-          <w:numId w:val="16"/>
-        </w:numPr>
-      </w:pPr>
-      <w:r>
-        <w:t>skOR</w:t>
-      </w:r>
-      <w:r>
-        <w:t>F</w:t>
-      </w:r>
-      <w:r>
-        <w:t>x - ma</w:t>
-      </w:r>
-      <w:r>
-        <w:t>ksymalna liczba obitych ram foteli</w:t>
-      </w:r>
-      <w:r>
-        <w:t xml:space="preserve"> oczekujących na stanowisku</w:t>
-      </w:r>
-    </w:p>
-    <w:p>
-      <w:pPr>
-        <w:pStyle w:val="ListParagraph"/>
-        <w:numPr>
-          <w:ilvl w:val="0"/>
-          <w:numId w:val="16"/>
-        </w:numPr>
-      </w:pPr>
-      <w:r>
-        <w:t>skKGFx - maksymalna liczba skontrolowanych foteli oczekujących na stanowisku</w:t>
-      </w:r>
-    </w:p>
-    <w:p>
-      <w:r>
-        <w:t>Zmienne stanu:</w:t>
-      </w:r>
-    </w:p>
-    <w:p>
-      <w:pPr>
-        <w:pStyle w:val="ListParagraph"/>
-        <w:numPr>
-          <w:ilvl w:val="0"/>
-          <w:numId w:val="16"/>
-        </w:numPr>
-      </w:pPr>
-      <w:r>
-        <w:t>sk</w:t>
-      </w:r>
-      <w:r>
-        <w:t>OSF</w:t>
-      </w:r>
-      <w:r>
-        <w:t xml:space="preserve"> - liczba obitych siedzisk foteli oczekującyh na  stanowisku</w:t>
-      </w:r>
-    </w:p>
-    <w:p>
-      <w:pPr>
-        <w:pStyle w:val="ListParagraph"/>
-        <w:numPr>
-          <w:ilvl w:val="0"/>
-          <w:numId w:val="16"/>
-        </w:numPr>
-      </w:pPr>
-      <w:r>
-        <w:t>skORF - liczba obitych ram foteli oczekujących na stanowisku</w:t>
-      </w:r>
-    </w:p>
-    <w:p>
-      <w:pPr>
-        <w:pStyle w:val="ListParagraph"/>
-        <w:numPr>
-          <w:ilvl w:val="0"/>
-          <w:numId w:val="16"/>
-        </w:numPr>
-      </w:pPr>
-      <w:r>
-        <w:t>skKGF</w:t>
-      </w:r>
-      <w:r>
-        <w:t xml:space="preserve"> - </w:t>
       </w:r>
       <w:bookmarkStart w:id="0" w:name="_GoBack"/>
       <w:bookmarkEnd w:id="0"/>
-      <w:r>
-        <w:t>liczba skontrolowanych foteli oczekujących na stanowisku</w:t>
+    </w:p>
+    <w:p>
+      <w:r>
+        <w:t>Parametry:</w:t>
+      </w:r>
+    </w:p>
+    <w:p>
+      <w:pPr>
+        <w:pStyle w:val="ListParagraph"/>
+        <w:numPr>
+          <w:ilvl w:val="0"/>
+          <w:numId w:val="13"/>
+        </w:numPr>
+      </w:pPr>
+      <w:r>
+        <w:t>slN - liczba stanowisk łączenia ramy krzesła z siedziskiem</w:t>
+      </w:r>
+    </w:p>
+    <w:p>
+      <w:pPr>
+        <w:pStyle w:val="ListParagraph"/>
+        <w:numPr>
+          <w:ilvl w:val="0"/>
+          <w:numId w:val="13"/>
+        </w:numPr>
+      </w:pPr>
+      <w:r>
+        <w:t>slGRKx - maksymalna liczba gotowych ram krzeseł oczekujących na stanowisku</w:t>
+      </w:r>
+    </w:p>
+    <w:p>
+      <w:pPr>
+        <w:pStyle w:val="ListParagraph"/>
+        <w:numPr>
+          <w:ilvl w:val="0"/>
+          <w:numId w:val="13"/>
+        </w:numPr>
+      </w:pPr>
+      <w:r>
+        <w:t>slGRKw</w:t>
+      </w:r>
+      <w:r>
+        <w:t xml:space="preserve"> - ostrzegawczo mała liczba gotowych ram krzeseł oczekujących na stanowisku</w:t>
+      </w:r>
+    </w:p>
+    <w:p>
+      <w:pPr>
+        <w:pStyle w:val="ListParagraph"/>
+        <w:numPr>
+          <w:ilvl w:val="0"/>
+          <w:numId w:val="13"/>
+        </w:numPr>
+      </w:pPr>
+      <w:r>
+        <w:t>slOSKx - maksymalna liczba obitych siedzisk krzeseł oczekujących na stanowisku</w:t>
+      </w:r>
+    </w:p>
+    <w:p>
+      <w:pPr>
+        <w:pStyle w:val="ListParagraph"/>
+        <w:numPr>
+          <w:ilvl w:val="0"/>
+          <w:numId w:val="13"/>
+        </w:numPr>
+      </w:pPr>
+      <w:r>
+        <w:t>slOSK</w:t>
+      </w:r>
+      <w:r>
+        <w:t>w</w:t>
+      </w:r>
+      <w:r>
+        <w:t xml:space="preserve"> - ostrzegawczo mała liczba obitych siedzisk krzeseł oczekujących na stanowisku</w:t>
+      </w:r>
+    </w:p>
+    <w:p>
+      <w:pPr>
+        <w:pStyle w:val="ListParagraph"/>
+        <w:numPr>
+          <w:ilvl w:val="0"/>
+          <w:numId w:val="13"/>
+        </w:numPr>
+      </w:pPr>
+      <w:r>
+        <w:t>slSRKx - maksymalna liczba zestawów śrub dla ram krzeseł oczekujących na stanowisku</w:t>
+      </w:r>
+    </w:p>
+    <w:p>
+      <w:pPr>
+        <w:pStyle w:val="ListParagraph"/>
+        <w:numPr>
+          <w:ilvl w:val="0"/>
+          <w:numId w:val="13"/>
+        </w:numPr>
+      </w:pPr>
+      <w:r>
+        <w:t>slSRK</w:t>
+      </w:r>
+      <w:r>
+        <w:t>w</w:t>
+      </w:r>
+      <w:r>
+        <w:t xml:space="preserve"> - ostrzegawczo mała liczba zestawów śrub dla ram krzeseł oczekujących na stanowisku</w:t>
+      </w:r>
+    </w:p>
+    <w:p>
+      <w:pPr>
+        <w:pStyle w:val="ListParagraph"/>
+        <w:numPr>
+          <w:ilvl w:val="0"/>
+          <w:numId w:val="13"/>
+        </w:numPr>
+      </w:pPr>
+      <w:r>
+        <w:t>slPSRKx - maksymalna liczba połączonych ram krzeseł z siedziskiem oczekujących na stanowisku</w:t>
+      </w:r>
+    </w:p>
+    <w:p>
+      <w:pPr>
+        <w:pStyle w:val="ListParagraph"/>
+        <w:numPr>
+          <w:ilvl w:val="0"/>
+          <w:numId w:val="13"/>
+        </w:numPr>
+      </w:pPr>
+      <w:r>
+        <w:t>slT - czas łączenia ramy krzesła z siedziskiem</w:t>
+      </w:r>
+    </w:p>
+    <w:p>
+      <w:r>
+        <w:t>Zmienne stanu:</w:t>
+      </w:r>
+    </w:p>
+    <w:p>
+      <w:pPr>
+        <w:pStyle w:val="ListParagraph"/>
+        <w:numPr>
+          <w:ilvl w:val="0"/>
+          <w:numId w:val="13"/>
+        </w:numPr>
+      </w:pPr>
+      <w:r>
+        <w:t>slGRK - liczba gotowych ram krzeseł oczekujących na stanowisku</w:t>
+      </w:r>
+    </w:p>
+    <w:p>
+      <w:pPr>
+        <w:pStyle w:val="ListParagraph"/>
+        <w:numPr>
+          <w:ilvl w:val="0"/>
+          <w:numId w:val="13"/>
+        </w:numPr>
+      </w:pPr>
+      <w:r>
+        <w:t>slOSK - liczba obitych siedzisk krzeseł oczekujących na stanowisku</w:t>
+      </w:r>
+    </w:p>
+    <w:p>
+      <w:pPr>
+        <w:pStyle w:val="ListParagraph"/>
+        <w:numPr>
+          <w:ilvl w:val="0"/>
+          <w:numId w:val="13"/>
+        </w:numPr>
+      </w:pPr>
+      <w:r>
+        <w:t>slSRK - liczba zestawów śrub dla ram krzeseł oczekujących na stanowisku</w:t>
+      </w:r>
+    </w:p>
+    <w:p>
+      <w:pPr>
+        <w:pStyle w:val="ListParagraph"/>
+        <w:numPr>
+          <w:ilvl w:val="0"/>
+          <w:numId w:val="13"/>
+        </w:numPr>
+      </w:pPr>
+      <w:r>
+        <w:t>slPSRK - liczba połączonych ram krzeseł z siedziskiem oczekujących na stanowisku</w:t>
       </w:r>
     </w:p>
     <w:p>
@@ -1755,6 +1693,452 @@
         <w:pStyle w:val="Heading2"/>
       </w:pPr>
       <w:r>
+        <w:t>Stanowisko montażu elementów plastikowych krzesła</w:t>
+      </w:r>
+    </w:p>
+    <w:p>
+      <w:r>
+        <w:t>Parametry:</w:t>
+      </w:r>
+    </w:p>
+    <w:p>
+      <w:pPr>
+        <w:pStyle w:val="ListParagraph"/>
+        <w:numPr>
+          <w:ilvl w:val="0"/>
+          <w:numId w:val="14"/>
+        </w:numPr>
+      </w:pPr>
+      <w:r>
+        <w:t>spN - liczba stanowisk montażu elementów plastikowych krzesła</w:t>
+      </w:r>
+    </w:p>
+    <w:p>
+      <w:pPr>
+        <w:pStyle w:val="ListParagraph"/>
+        <w:numPr>
+          <w:ilvl w:val="0"/>
+          <w:numId w:val="14"/>
+        </w:numPr>
+      </w:pPr>
+      <w:r>
+        <w:t>spPSRKx - maksymalna liczba połączonych ram krzeseł z siedziskiem oczekujących na stanowisku</w:t>
+      </w:r>
+    </w:p>
+    <w:p>
+      <w:pPr>
+        <w:pStyle w:val="ListParagraph"/>
+        <w:numPr>
+          <w:ilvl w:val="0"/>
+          <w:numId w:val="14"/>
+        </w:numPr>
+      </w:pPr>
+      <w:r>
+        <w:lastRenderedPageBreak/>
+        <w:t>spPSRKw - ostrzegawczo mała liczba połączonych ram krzeseł z siedziskiem oczekujących na stanowisku</w:t>
+      </w:r>
+    </w:p>
+    <w:p>
+      <w:pPr>
+        <w:pStyle w:val="ListParagraph"/>
+        <w:numPr>
+          <w:ilvl w:val="0"/>
+          <w:numId w:val="14"/>
+        </w:numPr>
+      </w:pPr>
+      <w:r>
+        <w:t>spEPx - maksymalna liczba zestawów elementów plastikowych oczekujących na stanowisku</w:t>
+      </w:r>
+    </w:p>
+    <w:p>
+      <w:pPr>
+        <w:pStyle w:val="ListParagraph"/>
+        <w:numPr>
+          <w:ilvl w:val="0"/>
+          <w:numId w:val="14"/>
+        </w:numPr>
+      </w:pPr>
+      <w:r>
+        <w:t>spE</w:t>
+      </w:r>
+      <w:r>
+        <w:t>Pw</w:t>
+      </w:r>
+      <w:r>
+        <w:t xml:space="preserve"> - ostrzegawczo mała liczba zestawów elementów plastikowych oczekujących na stanowisku</w:t>
+      </w:r>
+    </w:p>
+    <w:p>
+      <w:pPr>
+        <w:pStyle w:val="ListParagraph"/>
+        <w:numPr>
+          <w:ilvl w:val="0"/>
+          <w:numId w:val="14"/>
+        </w:numPr>
+      </w:pPr>
+      <w:r>
+        <w:t>spGKx - maksymalna liczba gotowych krzeseł oczekujących na stanowisku</w:t>
+      </w:r>
+    </w:p>
+    <w:p>
+      <w:pPr>
+        <w:pStyle w:val="ListParagraph"/>
+        <w:numPr>
+          <w:ilvl w:val="0"/>
+          <w:numId w:val="14"/>
+        </w:numPr>
+      </w:pPr>
+      <w:r>
+        <w:t>spT - czas montażu elementów plastikowych krzesła</w:t>
+      </w:r>
+    </w:p>
+    <w:p>
+      <w:r>
+        <w:t>Zmienne stanu:</w:t>
+      </w:r>
+    </w:p>
+    <w:p>
+      <w:pPr>
+        <w:pStyle w:val="ListParagraph"/>
+        <w:numPr>
+          <w:ilvl w:val="0"/>
+          <w:numId w:val="14"/>
+        </w:numPr>
+      </w:pPr>
+      <w:r>
+        <w:t>spPSRK - liczba połączonych ram krzeseł z siedziskiem oczekujących na stanowisku</w:t>
+      </w:r>
+    </w:p>
+    <w:p>
+      <w:pPr>
+        <w:pStyle w:val="ListParagraph"/>
+        <w:numPr>
+          <w:ilvl w:val="0"/>
+          <w:numId w:val="14"/>
+        </w:numPr>
+      </w:pPr>
+      <w:r>
+        <w:t>spEP - liczba zestawów elementów plastikowych oczekujących na stanowisku</w:t>
+      </w:r>
+    </w:p>
+    <w:p>
+      <w:pPr>
+        <w:pStyle w:val="ListParagraph"/>
+        <w:numPr>
+          <w:ilvl w:val="0"/>
+          <w:numId w:val="14"/>
+        </w:numPr>
+      </w:pPr>
+      <w:r>
+        <w:t>spGK - liczba gotowych krzeseł oczekujących na stanowisku</w:t>
+      </w:r>
+    </w:p>
+    <w:p>
+      <w:pPr>
+        <w:pStyle w:val="Heading2"/>
+      </w:pPr>
+      <w:r>
+        <w:t>Stanowisko kontroli wykonania krzesła</w:t>
+      </w:r>
+    </w:p>
+    <w:p>
+      <w:r>
+        <w:t>Parametry:</w:t>
+      </w:r>
+    </w:p>
+    <w:p>
+      <w:pPr>
+        <w:pStyle w:val="ListParagraph"/>
+        <w:numPr>
+          <w:ilvl w:val="0"/>
+          <w:numId w:val="16"/>
+        </w:numPr>
+      </w:pPr>
+      <w:r>
+        <w:t>skN - liczba stanowisk kontroli wykonania krzeła</w:t>
+      </w:r>
+    </w:p>
+    <w:p>
+      <w:pPr>
+        <w:pStyle w:val="ListParagraph"/>
+        <w:numPr>
+          <w:ilvl w:val="0"/>
+          <w:numId w:val="16"/>
+        </w:numPr>
+      </w:pPr>
+      <w:r>
+        <w:t>skGKx - maksymalna liczba gotowych krzeseł oczekującyh na  stanowisku</w:t>
+      </w:r>
+    </w:p>
+    <w:p>
+      <w:pPr>
+        <w:pStyle w:val="ListParagraph"/>
+        <w:numPr>
+          <w:ilvl w:val="0"/>
+          <w:numId w:val="16"/>
+        </w:numPr>
+      </w:pPr>
+      <w:r>
+        <w:t>skGKw - ostrzegawczo mała liczba gotowych krzeseł oczekującyh na  stanowisku</w:t>
+      </w:r>
+    </w:p>
+    <w:p>
+      <w:pPr>
+        <w:pStyle w:val="ListParagraph"/>
+        <w:numPr>
+          <w:ilvl w:val="0"/>
+          <w:numId w:val="16"/>
+        </w:numPr>
+      </w:pPr>
+      <w:r>
+        <w:t xml:space="preserve">skKGKx - maksymalna liczba </w:t>
+      </w:r>
+      <w:r>
+        <w:t>skontrolowanych</w:t>
+      </w:r>
+      <w:r>
+        <w:t xml:space="preserve"> krzeseł oczekujących na stanowisku</w:t>
+      </w:r>
+    </w:p>
+    <w:p>
+      <w:pPr>
+        <w:pStyle w:val="ListParagraph"/>
+        <w:numPr>
+          <w:ilvl w:val="0"/>
+          <w:numId w:val="16"/>
+        </w:numPr>
+      </w:pPr>
+      <w:r>
+        <w:t>skT - czas przeprowadzania kontroli wykonania krzesła</w:t>
+      </w:r>
+    </w:p>
+    <w:p>
+      <w:r>
+        <w:t>Zmienne stanu:</w:t>
+      </w:r>
+    </w:p>
+    <w:p>
+      <w:pPr>
+        <w:pStyle w:val="ListParagraph"/>
+        <w:numPr>
+          <w:ilvl w:val="0"/>
+          <w:numId w:val="16"/>
+        </w:numPr>
+      </w:pPr>
+      <w:r>
+        <w:t>skGK - liczba gotowych krzeseł oczekującyh na  stanowisku</w:t>
+      </w:r>
+    </w:p>
+    <w:p>
+      <w:pPr>
+        <w:pStyle w:val="ListParagraph"/>
+        <w:numPr>
+          <w:ilvl w:val="0"/>
+          <w:numId w:val="16"/>
+        </w:numPr>
+      </w:pPr>
+      <w:r>
+        <w:t>skKGK - liczba gotowych krzeseł oczekujących na stanowisku</w:t>
+      </w:r>
+    </w:p>
+    <w:p>
+      <w:pPr>
+        <w:pStyle w:val="Heading2"/>
+      </w:pPr>
+      <w:r>
+        <w:t>Stanowisko kontroli wykonania fotelu</w:t>
+      </w:r>
+    </w:p>
+    <w:p>
+      <w:r>
+        <w:t>Parametry:</w:t>
+      </w:r>
+    </w:p>
+    <w:p>
+      <w:pPr>
+        <w:pStyle w:val="ListParagraph"/>
+        <w:numPr>
+          <w:ilvl w:val="0"/>
+          <w:numId w:val="16"/>
+        </w:numPr>
+      </w:pPr>
+      <w:r>
+        <w:t>s</w:t>
+      </w:r>
+      <w:r>
+        <w:t>f</w:t>
+      </w:r>
+      <w:r>
+        <w:t>N - liczba sta</w:t>
+      </w:r>
+      <w:r>
+        <w:t>nowisk kontroli wykonania fotelu</w:t>
+      </w:r>
+    </w:p>
+    <w:p>
+      <w:pPr>
+        <w:pStyle w:val="ListParagraph"/>
+        <w:numPr>
+          <w:ilvl w:val="0"/>
+          <w:numId w:val="16"/>
+        </w:numPr>
+      </w:pPr>
+      <w:r>
+        <w:t>sf</w:t>
+      </w:r>
+      <w:r>
+        <w:t>OSFx - maksymalna liczba obitych siedzisk foteli</w:t>
+      </w:r>
+      <w:r>
+        <w:t xml:space="preserve"> oczekującyh na  stanowisku</w:t>
+      </w:r>
+    </w:p>
+    <w:p>
+      <w:pPr>
+        <w:pStyle w:val="ListParagraph"/>
+        <w:numPr>
+          <w:ilvl w:val="0"/>
+          <w:numId w:val="16"/>
+        </w:numPr>
+      </w:pPr>
+      <w:r>
+        <w:t>sfOSFw</w:t>
+      </w:r>
+      <w:r>
+        <w:t xml:space="preserve"> - ostrzegawczo mała</w:t>
+      </w:r>
+      <w:r>
+        <w:t xml:space="preserve"> liczba obitych siedzisk foteli oczekującyh na  stanowisku</w:t>
+      </w:r>
+    </w:p>
+    <w:p>
+      <w:pPr>
+        <w:pStyle w:val="ListParagraph"/>
+        <w:numPr>
+          <w:ilvl w:val="0"/>
+          <w:numId w:val="16"/>
+        </w:numPr>
+      </w:pPr>
+      <w:r>
+        <w:t>sf</w:t>
+      </w:r>
+      <w:r>
+        <w:t>OR</w:t>
+      </w:r>
+      <w:r>
+        <w:t>F</w:t>
+      </w:r>
+      <w:r>
+        <w:t>x - ma</w:t>
+      </w:r>
+      <w:r>
+        <w:t>ksymalna liczba obitych ram foteli</w:t>
+      </w:r>
+      <w:r>
+        <w:t xml:space="preserve"> oczekujących na stanowisku</w:t>
+      </w:r>
+    </w:p>
+    <w:p>
+      <w:pPr>
+        <w:pStyle w:val="ListParagraph"/>
+        <w:numPr>
+          <w:ilvl w:val="0"/>
+          <w:numId w:val="16"/>
+        </w:numPr>
+      </w:pPr>
+      <w:r>
+        <w:t xml:space="preserve">sfORFw - </w:t>
+      </w:r>
+      <w:r>
+        <w:t>ostrzegawczo mała</w:t>
+      </w:r>
+      <w:r>
+        <w:t xml:space="preserve"> liczba obitych ram foteli oczekujących na stanowisku</w:t>
+      </w:r>
+    </w:p>
+    <w:p>
+      <w:pPr>
+        <w:pStyle w:val="ListParagraph"/>
+        <w:numPr>
+          <w:ilvl w:val="0"/>
+          <w:numId w:val="16"/>
+        </w:numPr>
+      </w:pPr>
+      <w:r>
+        <w:t>sf</w:t>
+      </w:r>
+      <w:r>
+        <w:t>KGFx - maksymalna liczba skontrolowanych foteli oczekujących na stanowisku</w:t>
+      </w:r>
+    </w:p>
+    <w:p>
+      <w:pPr>
+        <w:pStyle w:val="ListParagraph"/>
+        <w:numPr>
+          <w:ilvl w:val="0"/>
+          <w:numId w:val="16"/>
+        </w:numPr>
+      </w:pPr>
+      <w:r>
+        <w:t>sfT - czas przeprowadzania kontroli wykonania fotelu</w:t>
+      </w:r>
+    </w:p>
+    <w:p>
+      <w:r>
+        <w:t>Zmienne stanu:</w:t>
+      </w:r>
+    </w:p>
+    <w:p>
+      <w:pPr>
+        <w:pStyle w:val="ListParagraph"/>
+        <w:numPr>
+          <w:ilvl w:val="0"/>
+          <w:numId w:val="16"/>
+        </w:numPr>
+      </w:pPr>
+      <w:r>
+        <w:lastRenderedPageBreak/>
+        <w:t>sf</w:t>
+      </w:r>
+      <w:r>
+        <w:t>OSF - liczba obitych siedzisk foteli oczekującyh na  stanowisku</w:t>
+      </w:r>
+    </w:p>
+    <w:p>
+      <w:pPr>
+        <w:pStyle w:val="ListParagraph"/>
+        <w:numPr>
+          <w:ilvl w:val="0"/>
+          <w:numId w:val="16"/>
+        </w:numPr>
+      </w:pPr>
+      <w:r>
+        <w:t>sf</w:t>
+      </w:r>
+      <w:r>
+        <w:t>ORF - liczba obitych ram foteli oczekujących na stanowisku</w:t>
+      </w:r>
+    </w:p>
+    <w:p>
+      <w:pPr>
+        <w:pStyle w:val="ListParagraph"/>
+        <w:numPr>
+          <w:ilvl w:val="0"/>
+          <w:numId w:val="16"/>
+        </w:numPr>
+      </w:pPr>
+      <w:r>
+        <w:t>sf</w:t>
+      </w:r>
+      <w:r>
+        <w:t>KGF - liczba skontrolowanych foteli oczekujących na stanowisku</w:t>
+      </w:r>
+    </w:p>
+    <w:p>
+      <w:pPr>
+        <w:pStyle w:val="Heading2"/>
+      </w:pPr>
+      <w:r>
         <w:t>Magazyn produktów</w:t>
       </w:r>
     </w:p>
@@ -1875,7 +2259,35 @@
         <w:t>man</w:t>
       </w:r>
     </w:p>
-    <w:p/>
+    <w:p>
+      <w:r>
+        <w:t>Zmienne stanu:</w:t>
+      </w:r>
+    </w:p>
+    <w:p>
+      <w:pPr>
+        <w:pStyle w:val="ListParagraph"/>
+        <w:numPr>
+          <w:ilvl w:val="0"/>
+          <w:numId w:val="17"/>
+        </w:numPr>
+      </w:pPr>
+      <w:r>
+        <w:t>hmS - ciąg identyfikatorów stanowisk, na których wystąpiła awaria</w:t>
+      </w:r>
+    </w:p>
+    <w:p>
+      <w:pPr>
+        <w:pStyle w:val="ListParagraph"/>
+        <w:numPr>
+          <w:ilvl w:val="0"/>
+          <w:numId w:val="17"/>
+        </w:numPr>
+      </w:pPr>
+      <w:r>
+        <w:t>hmC - liczba elementów w ciągu stanowisk, na których wystąpiła awaria</w:t>
+      </w:r>
+    </w:p>
     <w:sectPr>
       <w:pgSz w:w="11906" w:h="16838"/>
       <w:pgMar w:top="1417" w:right="1417" w:bottom="1417" w:left="1417" w:header="708" w:footer="708" w:gutter="0"/>
@@ -2002,6 +2414,119 @@
     </w:lvl>
   </w:abstractNum>
   <w:abstractNum w:abstractNumId="1">
+    <w:nsid w:val="07A45AF3"/>
+    <w:multiLevelType w:val="hybridMultilevel"/>
+    <w:tmpl w:val="D10C4868"/>
+    <w:lvl w:ilvl="0" w:tplc="04150001">
+      <w:start w:val="1"/>
+      <w:numFmt w:val="bullet"/>
+      <w:lvlText w:val=""/>
+      <w:lvlJc w:val="left"/>
+      <w:pPr>
+        <w:ind w:left="720" w:hanging="360"/>
+      </w:pPr>
+      <w:rPr>
+        <w:rFonts w:ascii="Symbol" w:hAnsi="Symbol" w:hint="default"/>
+      </w:rPr>
+    </w:lvl>
+    <w:lvl w:ilvl="1" w:tplc="04150003" w:tentative="1">
+      <w:start w:val="1"/>
+      <w:numFmt w:val="bullet"/>
+      <w:lvlText w:val="o"/>
+      <w:lvlJc w:val="left"/>
+      <w:pPr>
+        <w:ind w:left="1440" w:hanging="360"/>
+      </w:pPr>
+      <w:rPr>
+        <w:rFonts w:ascii="Courier New" w:hAnsi="Courier New" w:cs="Courier New" w:hint="default"/>
+      </w:rPr>
+    </w:lvl>
+    <w:lvl w:ilvl="2" w:tplc="04150005" w:tentative="1">
+      <w:start w:val="1"/>
+      <w:numFmt w:val="bullet"/>
+      <w:lvlText w:val=""/>
+      <w:lvlJc w:val="left"/>
+      <w:pPr>
+        <w:ind w:left="2160" w:hanging="360"/>
+      </w:pPr>
+      <w:rPr>
+        <w:rFonts w:ascii="Wingdings" w:hAnsi="Wingdings" w:hint="default"/>
+      </w:rPr>
+    </w:lvl>
+    <w:lvl w:ilvl="3" w:tplc="04150001" w:tentative="1">
+      <w:start w:val="1"/>
+      <w:numFmt w:val="bullet"/>
+      <w:lvlText w:val=""/>
+      <w:lvlJc w:val="left"/>
+      <w:pPr>
+        <w:ind w:left="2880" w:hanging="360"/>
+      </w:pPr>
+      <w:rPr>
+        <w:rFonts w:ascii="Symbol" w:hAnsi="Symbol" w:hint="default"/>
+      </w:rPr>
+    </w:lvl>
+    <w:lvl w:ilvl="4" w:tplc="04150003" w:tentative="1">
+      <w:start w:val="1"/>
+      <w:numFmt w:val="bullet"/>
+      <w:lvlText w:val="o"/>
+      <w:lvlJc w:val="left"/>
+      <w:pPr>
+        <w:ind w:left="3600" w:hanging="360"/>
+      </w:pPr>
+      <w:rPr>
+        <w:rFonts w:ascii="Courier New" w:hAnsi="Courier New" w:cs="Courier New" w:hint="default"/>
+      </w:rPr>
+    </w:lvl>
+    <w:lvl w:ilvl="5" w:tplc="04150005" w:tentative="1">
+      <w:start w:val="1"/>
+      <w:numFmt w:val="bullet"/>
+      <w:lvlText w:val=""/>
+      <w:lvlJc w:val="left"/>
+      <w:pPr>
+        <w:ind w:left="4320" w:hanging="360"/>
+      </w:pPr>
+      <w:rPr>
+        <w:rFonts w:ascii="Wingdings" w:hAnsi="Wingdings" w:hint="default"/>
+      </w:rPr>
+    </w:lvl>
+    <w:lvl w:ilvl="6" w:tplc="04150001" w:tentative="1">
+      <w:start w:val="1"/>
+      <w:numFmt w:val="bullet"/>
+      <w:lvlText w:val=""/>
+      <w:lvlJc w:val="left"/>
+      <w:pPr>
+        <w:ind w:left="5040" w:hanging="360"/>
+      </w:pPr>
+      <w:rPr>
+        <w:rFonts w:ascii="Symbol" w:hAnsi="Symbol" w:hint="default"/>
+      </w:rPr>
+    </w:lvl>
+    <w:lvl w:ilvl="7" w:tplc="04150003" w:tentative="1">
+      <w:start w:val="1"/>
+      <w:numFmt w:val="bullet"/>
+      <w:lvlText w:val="o"/>
+      <w:lvlJc w:val="left"/>
+      <w:pPr>
+        <w:ind w:left="5760" w:hanging="360"/>
+      </w:pPr>
+      <w:rPr>
+        <w:rFonts w:ascii="Courier New" w:hAnsi="Courier New" w:cs="Courier New" w:hint="default"/>
+      </w:rPr>
+    </w:lvl>
+    <w:lvl w:ilvl="8" w:tplc="04150005" w:tentative="1">
+      <w:start w:val="1"/>
+      <w:numFmt w:val="bullet"/>
+      <w:lvlText w:val=""/>
+      <w:lvlJc w:val="left"/>
+      <w:pPr>
+        <w:ind w:left="6480" w:hanging="360"/>
+      </w:pPr>
+      <w:rPr>
+        <w:rFonts w:ascii="Wingdings" w:hAnsi="Wingdings" w:hint="default"/>
+      </w:rPr>
+    </w:lvl>
+  </w:abstractNum>
+  <w:abstractNum w:abstractNumId="2">
     <w:nsid w:val="0E9517A4"/>
     <w:multiLevelType w:val="hybridMultilevel"/>
     <w:tmpl w:val="3B081E24"/>
@@ -2114,7 +2639,7 @@
       </w:rPr>
     </w:lvl>
   </w:abstractNum>
-  <w:abstractNum w:abstractNumId="2">
+  <w:abstractNum w:abstractNumId="3">
     <w:nsid w:val="0F1263BA"/>
     <w:multiLevelType w:val="hybridMultilevel"/>
     <w:tmpl w:val="2FA0784A"/>
@@ -2227,7 +2752,7 @@
       </w:rPr>
     </w:lvl>
   </w:abstractNum>
-  <w:abstractNum w:abstractNumId="3">
+  <w:abstractNum w:abstractNumId="4">
     <w:nsid w:val="102C260A"/>
     <w:multiLevelType w:val="hybridMultilevel"/>
     <w:tmpl w:val="FA0C4210"/>
@@ -2340,7 +2865,7 @@
       </w:rPr>
     </w:lvl>
   </w:abstractNum>
-  <w:abstractNum w:abstractNumId="4">
+  <w:abstractNum w:abstractNumId="5">
     <w:nsid w:val="1EE32D67"/>
     <w:multiLevelType w:val="hybridMultilevel"/>
     <w:tmpl w:val="EBD6083E"/>
@@ -2453,7 +2978,7 @@
       </w:rPr>
     </w:lvl>
   </w:abstractNum>
-  <w:abstractNum w:abstractNumId="5">
+  <w:abstractNum w:abstractNumId="6">
     <w:nsid w:val="20325AB9"/>
     <w:multiLevelType w:val="hybridMultilevel"/>
     <w:tmpl w:val="8222E8A8"/>
@@ -2566,7 +3091,7 @@
       </w:rPr>
     </w:lvl>
   </w:abstractNum>
-  <w:abstractNum w:abstractNumId="6">
+  <w:abstractNum w:abstractNumId="7">
     <w:nsid w:val="29555D2A"/>
     <w:multiLevelType w:val="hybridMultilevel"/>
     <w:tmpl w:val="C20A8330"/>
@@ -2679,7 +3204,7 @@
       </w:rPr>
     </w:lvl>
   </w:abstractNum>
-  <w:abstractNum w:abstractNumId="7">
+  <w:abstractNum w:abstractNumId="8">
     <w:nsid w:val="314551F9"/>
     <w:multiLevelType w:val="hybridMultilevel"/>
     <w:tmpl w:val="F066004A"/>
@@ -2792,7 +3317,7 @@
       </w:rPr>
     </w:lvl>
   </w:abstractNum>
-  <w:abstractNum w:abstractNumId="8">
+  <w:abstractNum w:abstractNumId="9">
     <w:nsid w:val="35B80FE2"/>
     <w:multiLevelType w:val="hybridMultilevel"/>
     <w:tmpl w:val="1360CCF6"/>
@@ -2905,7 +3430,7 @@
       </w:rPr>
     </w:lvl>
   </w:abstractNum>
-  <w:abstractNum w:abstractNumId="9">
+  <w:abstractNum w:abstractNumId="10">
     <w:nsid w:val="3A866B3C"/>
     <w:multiLevelType w:val="hybridMultilevel"/>
     <w:tmpl w:val="4F84CE5C"/>
@@ -3018,7 +3543,7 @@
       </w:rPr>
     </w:lvl>
   </w:abstractNum>
-  <w:abstractNum w:abstractNumId="10">
+  <w:abstractNum w:abstractNumId="11">
     <w:nsid w:val="3F8C1B9F"/>
     <w:multiLevelType w:val="hybridMultilevel"/>
     <w:tmpl w:val="BDD87B3C"/>
@@ -3131,7 +3656,7 @@
       </w:rPr>
     </w:lvl>
   </w:abstractNum>
-  <w:abstractNum w:abstractNumId="11">
+  <w:abstractNum w:abstractNumId="12">
     <w:nsid w:val="60AD220D"/>
     <w:multiLevelType w:val="hybridMultilevel"/>
     <w:tmpl w:val="1206C124"/>
@@ -3244,7 +3769,7 @@
       </w:rPr>
     </w:lvl>
   </w:abstractNum>
-  <w:abstractNum w:abstractNumId="12">
+  <w:abstractNum w:abstractNumId="13">
     <w:nsid w:val="62F77BC2"/>
     <w:multiLevelType w:val="hybridMultilevel"/>
     <w:tmpl w:val="2774DD38"/>
@@ -3357,7 +3882,7 @@
       </w:rPr>
     </w:lvl>
   </w:abstractNum>
-  <w:abstractNum w:abstractNumId="13">
+  <w:abstractNum w:abstractNumId="14">
     <w:nsid w:val="6E6B55DC"/>
     <w:multiLevelType w:val="hybridMultilevel"/>
     <w:tmpl w:val="230025B4"/>
@@ -3470,7 +3995,7 @@
       </w:rPr>
     </w:lvl>
   </w:abstractNum>
-  <w:abstractNum w:abstractNumId="14">
+  <w:abstractNum w:abstractNumId="15">
     <w:nsid w:val="6F3A5DCC"/>
     <w:multiLevelType w:val="hybridMultilevel"/>
     <w:tmpl w:val="2A849922"/>
@@ -3560,7 +4085,7 @@
       </w:pPr>
     </w:lvl>
   </w:abstractNum>
-  <w:abstractNum w:abstractNumId="15">
+  <w:abstractNum w:abstractNumId="16">
     <w:nsid w:val="7C702CE8"/>
     <w:multiLevelType w:val="hybridMultilevel"/>
     <w:tmpl w:val="D8A02406"/>
@@ -3674,52 +4199,55 @@
     </w:lvl>
   </w:abstractNum>
   <w:num w:numId="1">
-    <w:abstractNumId w:val="11"/>
+    <w:abstractNumId w:val="12"/>
   </w:num>
   <w:num w:numId="2">
-    <w:abstractNumId w:val="7"/>
+    <w:abstractNumId w:val="8"/>
   </w:num>
   <w:num w:numId="3">
     <w:abstractNumId w:val="0"/>
   </w:num>
   <w:num w:numId="4">
+    <w:abstractNumId w:val="7"/>
+  </w:num>
+  <w:num w:numId="5">
+    <w:abstractNumId w:val="15"/>
+  </w:num>
+  <w:num w:numId="6">
+    <w:abstractNumId w:val="9"/>
+  </w:num>
+  <w:num w:numId="7">
+    <w:abstractNumId w:val="16"/>
+  </w:num>
+  <w:num w:numId="8">
+    <w:abstractNumId w:val="2"/>
+  </w:num>
+  <w:num w:numId="9">
+    <w:abstractNumId w:val="4"/>
+  </w:num>
+  <w:num w:numId="10">
+    <w:abstractNumId w:val="13"/>
+  </w:num>
+  <w:num w:numId="11">
+    <w:abstractNumId w:val="5"/>
+  </w:num>
+  <w:num w:numId="12">
     <w:abstractNumId w:val="6"/>
   </w:num>
-  <w:num w:numId="5">
+  <w:num w:numId="13">
+    <w:abstractNumId w:val="3"/>
+  </w:num>
+  <w:num w:numId="14">
+    <w:abstractNumId w:val="10"/>
+  </w:num>
+  <w:num w:numId="15">
+    <w:abstractNumId w:val="11"/>
+  </w:num>
+  <w:num w:numId="16">
     <w:abstractNumId w:val="14"/>
   </w:num>
-  <w:num w:numId="6">
-    <w:abstractNumId w:val="8"/>
-  </w:num>
-  <w:num w:numId="7">
-    <w:abstractNumId w:val="15"/>
-  </w:num>
-  <w:num w:numId="8">
+  <w:num w:numId="17">
     <w:abstractNumId w:val="1"/>
-  </w:num>
-  <w:num w:numId="9">
-    <w:abstractNumId w:val="3"/>
-  </w:num>
-  <w:num w:numId="10">
-    <w:abstractNumId w:val="12"/>
-  </w:num>
-  <w:num w:numId="11">
-    <w:abstractNumId w:val="4"/>
-  </w:num>
-  <w:num w:numId="12">
-    <w:abstractNumId w:val="5"/>
-  </w:num>
-  <w:num w:numId="13">
-    <w:abstractNumId w:val="2"/>
-  </w:num>
-  <w:num w:numId="14">
-    <w:abstractNumId w:val="9"/>
-  </w:num>
-  <w:num w:numId="15">
-    <w:abstractNumId w:val="10"/>
-  </w:num>
-  <w:num w:numId="16">
-    <w:abstractNumId w:val="13"/>
   </w:num>
 </w:numbering>
 </file>

</xml_diff>

<commit_message>
maly poczatek duzych zmian
</commit_message>
<xml_diff>
--- a/Symulacja i Sterowanie Procesów Dyskretnych.docx
+++ b/Symulacja i Sterowanie Procesów Dyskretnych.docx
@@ -1504,777 +1504,792 @@
       <w:r>
         <w:t>Stanowisko łączenia ramy krzesła z siedziskiem</w:t>
       </w:r>
+    </w:p>
+    <w:p>
+      <w:r>
+        <w:t>Parametry:</w:t>
+      </w:r>
+    </w:p>
+    <w:p>
+      <w:pPr>
+        <w:pStyle w:val="ListParagraph"/>
+        <w:numPr>
+          <w:ilvl w:val="0"/>
+          <w:numId w:val="13"/>
+        </w:numPr>
+      </w:pPr>
+      <w:r>
+        <w:t>slN - liczba stanowisk łączenia ramy krzesła z siedziskiem</w:t>
+      </w:r>
+    </w:p>
+    <w:p>
+      <w:pPr>
+        <w:pStyle w:val="ListParagraph"/>
+        <w:numPr>
+          <w:ilvl w:val="0"/>
+          <w:numId w:val="13"/>
+        </w:numPr>
+      </w:pPr>
+      <w:r>
+        <w:t>slGRKx - maksymalna liczba gotowych ram krzeseł oczekujących na stanowisku</w:t>
+      </w:r>
+    </w:p>
+    <w:p>
+      <w:pPr>
+        <w:pStyle w:val="ListParagraph"/>
+        <w:numPr>
+          <w:ilvl w:val="0"/>
+          <w:numId w:val="13"/>
+        </w:numPr>
+      </w:pPr>
+      <w:r>
+        <w:t>slGRKw</w:t>
+      </w:r>
+      <w:r>
+        <w:t xml:space="preserve"> - ostrzegawczo mała liczba gotowych ram krzeseł oczekujących na stanowisku</w:t>
+      </w:r>
+    </w:p>
+    <w:p>
+      <w:pPr>
+        <w:pStyle w:val="ListParagraph"/>
+        <w:numPr>
+          <w:ilvl w:val="0"/>
+          <w:numId w:val="13"/>
+        </w:numPr>
+      </w:pPr>
+      <w:r>
+        <w:t>slOSKx - maksymalna liczba obitych siedzisk krzeseł oczekujących na stanowisku</w:t>
+      </w:r>
+    </w:p>
+    <w:p>
+      <w:pPr>
+        <w:pStyle w:val="ListParagraph"/>
+        <w:numPr>
+          <w:ilvl w:val="0"/>
+          <w:numId w:val="13"/>
+        </w:numPr>
+      </w:pPr>
+      <w:r>
+        <w:t>slOSK</w:t>
+      </w:r>
+      <w:r>
+        <w:t>w</w:t>
+      </w:r>
+      <w:r>
+        <w:t xml:space="preserve"> - ostrzegawczo mała liczba obitych siedzisk krzeseł oczekujących na stanowisku</w:t>
+      </w:r>
+    </w:p>
+    <w:p>
+      <w:pPr>
+        <w:pStyle w:val="ListParagraph"/>
+        <w:numPr>
+          <w:ilvl w:val="0"/>
+          <w:numId w:val="13"/>
+        </w:numPr>
+      </w:pPr>
+      <w:r>
+        <w:t>slSRKx - maksymalna liczba zestawów śrub dla ram krzeseł oczekujących na stanowisku</w:t>
+      </w:r>
+    </w:p>
+    <w:p>
+      <w:pPr>
+        <w:pStyle w:val="ListParagraph"/>
+        <w:numPr>
+          <w:ilvl w:val="0"/>
+          <w:numId w:val="13"/>
+        </w:numPr>
+      </w:pPr>
+      <w:r>
+        <w:t>slSRK</w:t>
+      </w:r>
+      <w:r>
+        <w:t>w</w:t>
+      </w:r>
+      <w:r>
+        <w:t xml:space="preserve"> - ostrzegawczo mała liczba zestawów śrub dla ram krzeseł oczekujących na stanowisku</w:t>
+      </w:r>
+    </w:p>
+    <w:p>
+      <w:pPr>
+        <w:pStyle w:val="ListParagraph"/>
+        <w:numPr>
+          <w:ilvl w:val="0"/>
+          <w:numId w:val="13"/>
+        </w:numPr>
+      </w:pPr>
+      <w:r>
+        <w:t>slPSRKx - maksymalna liczba połączonych ram krzeseł z siedziskiem oczekujących na stanowisku</w:t>
+      </w:r>
+    </w:p>
+    <w:p>
+      <w:pPr>
+        <w:pStyle w:val="ListParagraph"/>
+        <w:numPr>
+          <w:ilvl w:val="0"/>
+          <w:numId w:val="13"/>
+        </w:numPr>
+      </w:pPr>
+      <w:r>
+        <w:t>slT - czas łączenia ramy krzesła z siedziskiem</w:t>
+      </w:r>
+    </w:p>
+    <w:p>
+      <w:r>
+        <w:t>Zmienne stanu:</w:t>
+      </w:r>
+    </w:p>
+    <w:p>
+      <w:pPr>
+        <w:pStyle w:val="ListParagraph"/>
+        <w:numPr>
+          <w:ilvl w:val="0"/>
+          <w:numId w:val="13"/>
+        </w:numPr>
+      </w:pPr>
+      <w:r>
+        <w:t>slGRK - liczba gotowych ram krzeseł oczekujących na stanowisku</w:t>
+      </w:r>
+    </w:p>
+    <w:p>
+      <w:pPr>
+        <w:pStyle w:val="ListParagraph"/>
+        <w:numPr>
+          <w:ilvl w:val="0"/>
+          <w:numId w:val="13"/>
+        </w:numPr>
+      </w:pPr>
+      <w:r>
+        <w:t>slOSK - liczba obitych siedzisk krzeseł oczekujących na stanowisku</w:t>
+      </w:r>
+    </w:p>
+    <w:p>
+      <w:pPr>
+        <w:pStyle w:val="ListParagraph"/>
+        <w:numPr>
+          <w:ilvl w:val="0"/>
+          <w:numId w:val="13"/>
+        </w:numPr>
+      </w:pPr>
+      <w:r>
+        <w:t>slSRK - liczba zestawów śrub dla ram krzeseł oczekujących na stanowisku</w:t>
+      </w:r>
+    </w:p>
+    <w:p>
+      <w:pPr>
+        <w:pStyle w:val="ListParagraph"/>
+        <w:numPr>
+          <w:ilvl w:val="0"/>
+          <w:numId w:val="13"/>
+        </w:numPr>
+      </w:pPr>
+      <w:r>
+        <w:t>slPSRK - liczba połączonych ram krzeseł z siedziskiem oczekujących na stanowisku</w:t>
+      </w:r>
+    </w:p>
+    <w:p>
+      <w:pPr>
+        <w:pStyle w:val="Heading2"/>
+      </w:pPr>
+      <w:r>
+        <w:t>Stanowisko montażu elementów plastikowych krzesła</w:t>
+      </w:r>
+    </w:p>
+    <w:p>
+      <w:r>
+        <w:t>Parametry:</w:t>
+      </w:r>
+    </w:p>
+    <w:p>
+      <w:pPr>
+        <w:pStyle w:val="ListParagraph"/>
+        <w:numPr>
+          <w:ilvl w:val="0"/>
+          <w:numId w:val="14"/>
+        </w:numPr>
+      </w:pPr>
+      <w:r>
+        <w:t>spN - liczba stanowisk montażu elementów plastikowych krzesła</w:t>
+      </w:r>
+    </w:p>
+    <w:p>
+      <w:pPr>
+        <w:pStyle w:val="ListParagraph"/>
+        <w:numPr>
+          <w:ilvl w:val="0"/>
+          <w:numId w:val="14"/>
+        </w:numPr>
+      </w:pPr>
+      <w:r>
+        <w:t>spPSRKx - maksymalna liczba połączonych ram krzeseł z siedziskiem oczekujących na stanowisku</w:t>
+      </w:r>
+    </w:p>
+    <w:p>
+      <w:pPr>
+        <w:pStyle w:val="ListParagraph"/>
+        <w:numPr>
+          <w:ilvl w:val="0"/>
+          <w:numId w:val="14"/>
+        </w:numPr>
+      </w:pPr>
+      <w:r>
+        <w:lastRenderedPageBreak/>
+        <w:t>spPSRKw - ostrzegawczo mała liczba połączonych ram krzeseł z siedziskiem oczekujących na stanowisku</w:t>
+      </w:r>
+    </w:p>
+    <w:p>
+      <w:pPr>
+        <w:pStyle w:val="ListParagraph"/>
+        <w:numPr>
+          <w:ilvl w:val="0"/>
+          <w:numId w:val="14"/>
+        </w:numPr>
+      </w:pPr>
+      <w:r>
+        <w:t>spEPx - maksymalna liczba zestawów elementów plastikowych oczekujących na stanowisku</w:t>
+      </w:r>
+    </w:p>
+    <w:p>
+      <w:pPr>
+        <w:pStyle w:val="ListParagraph"/>
+        <w:numPr>
+          <w:ilvl w:val="0"/>
+          <w:numId w:val="14"/>
+        </w:numPr>
+      </w:pPr>
+      <w:r>
+        <w:t>spE</w:t>
+      </w:r>
+      <w:r>
+        <w:t>Pw</w:t>
+      </w:r>
+      <w:r>
+        <w:t xml:space="preserve"> - ostrzegawczo mała liczba zestawów elementów plastikowych oczekujących na stanowisku</w:t>
+      </w:r>
+    </w:p>
+    <w:p>
+      <w:pPr>
+        <w:pStyle w:val="ListParagraph"/>
+        <w:numPr>
+          <w:ilvl w:val="0"/>
+          <w:numId w:val="14"/>
+        </w:numPr>
+      </w:pPr>
+      <w:r>
+        <w:t>spGKx - maksymalna liczba gotowych krzeseł oczekujących na stanowisku</w:t>
+      </w:r>
+    </w:p>
+    <w:p>
+      <w:pPr>
+        <w:pStyle w:val="ListParagraph"/>
+        <w:numPr>
+          <w:ilvl w:val="0"/>
+          <w:numId w:val="14"/>
+        </w:numPr>
+      </w:pPr>
+      <w:r>
+        <w:t>spT - czas montażu elementów plastikowych krzesła</w:t>
+      </w:r>
+    </w:p>
+    <w:p>
+      <w:r>
+        <w:t>Zmienne stanu:</w:t>
+      </w:r>
+    </w:p>
+    <w:p>
+      <w:pPr>
+        <w:pStyle w:val="ListParagraph"/>
+        <w:numPr>
+          <w:ilvl w:val="0"/>
+          <w:numId w:val="14"/>
+        </w:numPr>
+      </w:pPr>
+      <w:r>
+        <w:t>spPSRK - liczba połączonych ram krzeseł z siedziskiem oczekujących na stanowisku</w:t>
+      </w:r>
+    </w:p>
+    <w:p>
+      <w:pPr>
+        <w:pStyle w:val="ListParagraph"/>
+        <w:numPr>
+          <w:ilvl w:val="0"/>
+          <w:numId w:val="14"/>
+        </w:numPr>
+      </w:pPr>
+      <w:r>
+        <w:t>spEP - liczba zestawów elementów plastikowych oczekujących na stanowisku</w:t>
+      </w:r>
+    </w:p>
+    <w:p>
+      <w:pPr>
+        <w:pStyle w:val="ListParagraph"/>
+        <w:numPr>
+          <w:ilvl w:val="0"/>
+          <w:numId w:val="14"/>
+        </w:numPr>
+      </w:pPr>
+      <w:r>
+        <w:t>spGK - liczba gotowych krzeseł oczekujących na stanowisku</w:t>
+      </w:r>
+    </w:p>
+    <w:p>
+      <w:pPr>
+        <w:pStyle w:val="Heading2"/>
+      </w:pPr>
+      <w:r>
+        <w:t>Stanowisko kontroli wykonania krzesła</w:t>
+      </w:r>
+    </w:p>
+    <w:p>
+      <w:r>
+        <w:t>Parametry:</w:t>
+      </w:r>
+    </w:p>
+    <w:p>
+      <w:pPr>
+        <w:pStyle w:val="ListParagraph"/>
+        <w:numPr>
+          <w:ilvl w:val="0"/>
+          <w:numId w:val="16"/>
+        </w:numPr>
+      </w:pPr>
+      <w:r>
+        <w:t>skN - liczba stanowisk kontroli wykonania krzeła</w:t>
+      </w:r>
+    </w:p>
+    <w:p>
+      <w:pPr>
+        <w:pStyle w:val="ListParagraph"/>
+        <w:numPr>
+          <w:ilvl w:val="0"/>
+          <w:numId w:val="16"/>
+        </w:numPr>
+      </w:pPr>
+      <w:r>
+        <w:t>skGKx - maksymalna liczba gotowych krzeseł oczekującyh na  stanowisku</w:t>
+      </w:r>
+    </w:p>
+    <w:p>
+      <w:pPr>
+        <w:pStyle w:val="ListParagraph"/>
+        <w:numPr>
+          <w:ilvl w:val="0"/>
+          <w:numId w:val="16"/>
+        </w:numPr>
+      </w:pPr>
+      <w:r>
+        <w:t>skGKw - ostrzegawczo mała liczba gotowych krzeseł oczekującyh na  stanowisku</w:t>
+      </w:r>
+    </w:p>
+    <w:p>
+      <w:pPr>
+        <w:pStyle w:val="ListParagraph"/>
+        <w:numPr>
+          <w:ilvl w:val="0"/>
+          <w:numId w:val="16"/>
+        </w:numPr>
+      </w:pPr>
+      <w:r>
+        <w:t xml:space="preserve">skKGKx - maksymalna liczba </w:t>
+      </w:r>
+      <w:r>
+        <w:t>skontrolowanych</w:t>
+      </w:r>
+      <w:r>
+        <w:t xml:space="preserve"> krzeseł oczekujących na stanowisku</w:t>
+      </w:r>
+    </w:p>
+    <w:p>
+      <w:pPr>
+        <w:pStyle w:val="ListParagraph"/>
+        <w:numPr>
+          <w:ilvl w:val="0"/>
+          <w:numId w:val="16"/>
+        </w:numPr>
+      </w:pPr>
+      <w:r>
+        <w:t>skT - czas przeprowadzania kontroli wykonania krzesła</w:t>
+      </w:r>
+    </w:p>
+    <w:p>
+      <w:r>
+        <w:t>Zmienne stanu:</w:t>
+      </w:r>
+    </w:p>
+    <w:p>
+      <w:pPr>
+        <w:pStyle w:val="ListParagraph"/>
+        <w:numPr>
+          <w:ilvl w:val="0"/>
+          <w:numId w:val="16"/>
+        </w:numPr>
+      </w:pPr>
+      <w:r>
+        <w:t>skGK - liczba gotowych krzeseł oczekującyh na  stanowisku</w:t>
+      </w:r>
+    </w:p>
+    <w:p>
+      <w:pPr>
+        <w:pStyle w:val="ListParagraph"/>
+        <w:numPr>
+          <w:ilvl w:val="0"/>
+          <w:numId w:val="16"/>
+        </w:numPr>
+      </w:pPr>
+      <w:r>
+        <w:t>skKGK - liczba gotowych krzeseł oczekujących na stanowisku</w:t>
+      </w:r>
+    </w:p>
+    <w:p>
+      <w:pPr>
+        <w:pStyle w:val="Heading2"/>
+      </w:pPr>
+      <w:r>
+        <w:t>Stanowisko kontroli wykonania fotelu</w:t>
+      </w:r>
+    </w:p>
+    <w:p>
+      <w:r>
+        <w:t>Parametry:</w:t>
+      </w:r>
+    </w:p>
+    <w:p>
+      <w:pPr>
+        <w:pStyle w:val="ListParagraph"/>
+        <w:numPr>
+          <w:ilvl w:val="0"/>
+          <w:numId w:val="16"/>
+        </w:numPr>
+      </w:pPr>
+      <w:r>
+        <w:t>s</w:t>
+      </w:r>
+      <w:r>
+        <w:t>f</w:t>
+      </w:r>
+      <w:r>
+        <w:t>N - liczba sta</w:t>
+      </w:r>
+      <w:r>
+        <w:t>nowisk kontroli wykonania fotelu</w:t>
+      </w:r>
+    </w:p>
+    <w:p>
+      <w:pPr>
+        <w:pStyle w:val="ListParagraph"/>
+        <w:numPr>
+          <w:ilvl w:val="0"/>
+          <w:numId w:val="16"/>
+        </w:numPr>
+      </w:pPr>
+      <w:r>
+        <w:t>sf</w:t>
+      </w:r>
+      <w:r>
+        <w:t>OSFx - maksymalna liczba obitych siedzisk foteli</w:t>
+      </w:r>
+      <w:r>
+        <w:t xml:space="preserve"> oczekującyh na  stanowisku</w:t>
+      </w:r>
+    </w:p>
+    <w:p>
+      <w:pPr>
+        <w:pStyle w:val="ListParagraph"/>
+        <w:numPr>
+          <w:ilvl w:val="0"/>
+          <w:numId w:val="16"/>
+        </w:numPr>
+      </w:pPr>
+      <w:r>
+        <w:t>sfOSFw</w:t>
+      </w:r>
+      <w:r>
+        <w:t xml:space="preserve"> - ostrzegawczo mała</w:t>
+      </w:r>
+      <w:r>
+        <w:t xml:space="preserve"> liczba obitych siedzisk foteli oczekującyh na  stanowisku</w:t>
+      </w:r>
+    </w:p>
+    <w:p>
+      <w:pPr>
+        <w:pStyle w:val="ListParagraph"/>
+        <w:numPr>
+          <w:ilvl w:val="0"/>
+          <w:numId w:val="16"/>
+        </w:numPr>
+      </w:pPr>
+      <w:r>
+        <w:t>sf</w:t>
+      </w:r>
+      <w:r>
+        <w:t>OR</w:t>
+      </w:r>
+      <w:r>
+        <w:t>F</w:t>
+      </w:r>
+      <w:r>
+        <w:t>x - ma</w:t>
+      </w:r>
+      <w:r>
+        <w:t>ksymalna liczba obitych ram foteli</w:t>
+      </w:r>
+      <w:r>
+        <w:t xml:space="preserve"> oczekujących na stanowisku</w:t>
+      </w:r>
+    </w:p>
+    <w:p>
+      <w:pPr>
+        <w:pStyle w:val="ListParagraph"/>
+        <w:numPr>
+          <w:ilvl w:val="0"/>
+          <w:numId w:val="16"/>
+        </w:numPr>
+      </w:pPr>
+      <w:r>
+        <w:t xml:space="preserve">sfORFw - </w:t>
+      </w:r>
+      <w:r>
+        <w:t>ostrzegawczo mała</w:t>
+      </w:r>
+      <w:r>
+        <w:t xml:space="preserve"> liczba obitych ram foteli oczekujących na stanowisku</w:t>
+      </w:r>
+    </w:p>
+    <w:p>
+      <w:pPr>
+        <w:pStyle w:val="ListParagraph"/>
+        <w:numPr>
+          <w:ilvl w:val="0"/>
+          <w:numId w:val="16"/>
+        </w:numPr>
+      </w:pPr>
+      <w:r>
+        <w:t>sf</w:t>
+      </w:r>
+      <w:r>
+        <w:t>KGFx - maksymalna liczba skontrolowanych foteli oczekujących na stanowisku</w:t>
+      </w:r>
+    </w:p>
+    <w:p>
+      <w:pPr>
+        <w:pStyle w:val="ListParagraph"/>
+        <w:numPr>
+          <w:ilvl w:val="0"/>
+          <w:numId w:val="16"/>
+        </w:numPr>
+      </w:pPr>
+      <w:r>
+        <w:t>sfT - czas przeprowadzania kontroli wykonania fotelu</w:t>
+      </w:r>
+    </w:p>
+    <w:p>
+      <w:r>
+        <w:t>Zmienne stanu:</w:t>
+      </w:r>
+    </w:p>
+    <w:p>
+      <w:pPr>
+        <w:pStyle w:val="ListParagraph"/>
+        <w:numPr>
+          <w:ilvl w:val="0"/>
+          <w:numId w:val="16"/>
+        </w:numPr>
+      </w:pPr>
+      <w:r>
+        <w:lastRenderedPageBreak/>
+        <w:t>sf</w:t>
+      </w:r>
+      <w:r>
+        <w:t>OSF - liczba obitych siedzisk foteli oczekującyh na  stanowisku</w:t>
+      </w:r>
+    </w:p>
+    <w:p>
+      <w:pPr>
+        <w:pStyle w:val="ListParagraph"/>
+        <w:numPr>
+          <w:ilvl w:val="0"/>
+          <w:numId w:val="16"/>
+        </w:numPr>
+      </w:pPr>
+      <w:r>
+        <w:t>sf</w:t>
+      </w:r>
+      <w:r>
+        <w:t>ORF - liczba obitych ram foteli oczekujących na stanowisku</w:t>
+      </w:r>
+    </w:p>
+    <w:p>
+      <w:pPr>
+        <w:pStyle w:val="ListParagraph"/>
+        <w:numPr>
+          <w:ilvl w:val="0"/>
+          <w:numId w:val="16"/>
+        </w:numPr>
+      </w:pPr>
+      <w:r>
+        <w:t>sf</w:t>
+      </w:r>
+      <w:r>
+        <w:t>KGF - liczba skontrolowanych foteli oczekujących na stanowisku</w:t>
+      </w:r>
+    </w:p>
+    <w:p>
+      <w:pPr>
+        <w:pStyle w:val="Heading2"/>
+      </w:pPr>
+      <w:r>
+        <w:t>Magazyn produktów</w:t>
+      </w:r>
+    </w:p>
+    <w:p>
+      <w:r>
+        <w:t>Parametry:</w:t>
+      </w:r>
+    </w:p>
+    <w:p>
+      <w:pPr>
+        <w:pStyle w:val="ListParagraph"/>
+        <w:numPr>
+          <w:ilvl w:val="0"/>
+          <w:numId w:val="11"/>
+        </w:numPr>
+      </w:pPr>
+      <w:r>
+        <w:t>mpKSx - maksymalna liczba przechowywanych krzeseł o skórzanym siedzisku</w:t>
+      </w:r>
+    </w:p>
+    <w:p>
+      <w:pPr>
+        <w:pStyle w:val="ListParagraph"/>
+        <w:numPr>
+          <w:ilvl w:val="0"/>
+          <w:numId w:val="11"/>
+        </w:numPr>
+      </w:pPr>
+      <w:r>
+        <w:t>mpKPx - maksymalna liczba przechowywanych krzeseł o pluszowym siedzisku</w:t>
+      </w:r>
+    </w:p>
+    <w:p>
+      <w:pPr>
+        <w:pStyle w:val="ListParagraph"/>
+        <w:numPr>
+          <w:ilvl w:val="0"/>
+          <w:numId w:val="11"/>
+        </w:numPr>
+      </w:pPr>
+      <w:r>
+        <w:t xml:space="preserve">mpFSx - maksymalna liczba przechowywanych foteli skórzanych </w:t>
+      </w:r>
+    </w:p>
+    <w:p>
+      <w:pPr>
+        <w:pStyle w:val="ListParagraph"/>
+        <w:numPr>
+          <w:ilvl w:val="0"/>
+          <w:numId w:val="11"/>
+        </w:numPr>
+      </w:pPr>
+      <w:r>
+        <w:t>mpFPx - maksymalna liczba przechowywanych foteli pluszowych</w:t>
+      </w:r>
+    </w:p>
+    <w:p>
+      <w:r>
+        <w:t>Zmienne stanu:</w:t>
+      </w:r>
+    </w:p>
+    <w:p>
+      <w:pPr>
+        <w:pStyle w:val="ListParagraph"/>
+        <w:numPr>
+          <w:ilvl w:val="0"/>
+          <w:numId w:val="11"/>
+        </w:numPr>
+      </w:pPr>
+      <w:r>
+        <w:t>mpKS - liczba przechowywanych krzeseł o skórzanym siedzisku</w:t>
+      </w:r>
+    </w:p>
+    <w:p>
+      <w:pPr>
+        <w:pStyle w:val="ListParagraph"/>
+        <w:numPr>
+          <w:ilvl w:val="0"/>
+          <w:numId w:val="11"/>
+        </w:numPr>
+      </w:pPr>
+      <w:r>
+        <w:t>mpKP - liczba przechowywanych krzeseł o pluszowym siedzisku</w:t>
+      </w:r>
+    </w:p>
+    <w:p>
+      <w:pPr>
+        <w:pStyle w:val="ListParagraph"/>
+        <w:numPr>
+          <w:ilvl w:val="0"/>
+          <w:numId w:val="11"/>
+        </w:numPr>
+      </w:pPr>
+      <w:r>
+        <w:t xml:space="preserve">mpFS - liczba przechowywanych foteli skórzanych </w:t>
+      </w:r>
+    </w:p>
+    <w:p>
+      <w:pPr>
+        <w:pStyle w:val="ListParagraph"/>
+        <w:numPr>
+          <w:ilvl w:val="0"/>
+          <w:numId w:val="11"/>
+        </w:numPr>
+      </w:pPr>
+      <w:r>
+        <w:t>mpFP - liczba przechowywanych foteli pluszowych</w:t>
+      </w:r>
+    </w:p>
+    <w:p>
+      <w:pPr>
+        <w:pStyle w:val="Heading2"/>
+      </w:pPr>
+      <w:r>
+        <w:t>Handy</w:t>
+      </w:r>
+      <w:r>
+        <w:t>man</w:t>
+      </w:r>
+    </w:p>
+    <w:p>
+      <w:r>
+        <w:t>Zmienne stanu:</w:t>
+      </w:r>
+    </w:p>
+    <w:p>
+      <w:pPr>
+        <w:pStyle w:val="ListParagraph"/>
+        <w:numPr>
+          <w:ilvl w:val="0"/>
+          <w:numId w:val="17"/>
+        </w:numPr>
+      </w:pPr>
+      <w:r>
+        <w:t>hmS - ciąg</w:t>
+      </w:r>
+      <w:r>
+        <w:t xml:space="preserve"> par: identyfikator</w:t>
+      </w:r>
+      <w:r>
+        <w:t xml:space="preserve"> stanowisk</w:t>
+      </w:r>
+      <w:r>
+        <w:t>a</w:t>
+      </w:r>
+      <w:r>
+        <w:t>, na których wystąpiła awaria</w:t>
+      </w:r>
+      <w:r>
+        <w:t>, przewidywany czas naprawy</w:t>
+      </w:r>
       <w:bookmarkStart w:id="0" w:name="_GoBack"/>
       <w:bookmarkEnd w:id="0"/>
-    </w:p>
-    <w:p>
-      <w:r>
-        <w:t>Parametry:</w:t>
-      </w:r>
-    </w:p>
-    <w:p>
-      <w:pPr>
-        <w:pStyle w:val="ListParagraph"/>
-        <w:numPr>
-          <w:ilvl w:val="0"/>
-          <w:numId w:val="13"/>
-        </w:numPr>
-      </w:pPr>
-      <w:r>
-        <w:t>slN - liczba stanowisk łączenia ramy krzesła z siedziskiem</w:t>
-      </w:r>
-    </w:p>
-    <w:p>
-      <w:pPr>
-        <w:pStyle w:val="ListParagraph"/>
-        <w:numPr>
-          <w:ilvl w:val="0"/>
-          <w:numId w:val="13"/>
-        </w:numPr>
-      </w:pPr>
-      <w:r>
-        <w:t>slGRKx - maksymalna liczba gotowych ram krzeseł oczekujących na stanowisku</w:t>
-      </w:r>
-    </w:p>
-    <w:p>
-      <w:pPr>
-        <w:pStyle w:val="ListParagraph"/>
-        <w:numPr>
-          <w:ilvl w:val="0"/>
-          <w:numId w:val="13"/>
-        </w:numPr>
-      </w:pPr>
-      <w:r>
-        <w:t>slGRKw</w:t>
-      </w:r>
-      <w:r>
-        <w:t xml:space="preserve"> - ostrzegawczo mała liczba gotowych ram krzeseł oczekujących na stanowisku</w:t>
-      </w:r>
-    </w:p>
-    <w:p>
-      <w:pPr>
-        <w:pStyle w:val="ListParagraph"/>
-        <w:numPr>
-          <w:ilvl w:val="0"/>
-          <w:numId w:val="13"/>
-        </w:numPr>
-      </w:pPr>
-      <w:r>
-        <w:t>slOSKx - maksymalna liczba obitych siedzisk krzeseł oczekujących na stanowisku</w:t>
-      </w:r>
-    </w:p>
-    <w:p>
-      <w:pPr>
-        <w:pStyle w:val="ListParagraph"/>
-        <w:numPr>
-          <w:ilvl w:val="0"/>
-          <w:numId w:val="13"/>
-        </w:numPr>
-      </w:pPr>
-      <w:r>
-        <w:t>slOSK</w:t>
-      </w:r>
-      <w:r>
-        <w:t>w</w:t>
-      </w:r>
-      <w:r>
-        <w:t xml:space="preserve"> - ostrzegawczo mała liczba obitych siedzisk krzeseł oczekujących na stanowisku</w:t>
-      </w:r>
-    </w:p>
-    <w:p>
-      <w:pPr>
-        <w:pStyle w:val="ListParagraph"/>
-        <w:numPr>
-          <w:ilvl w:val="0"/>
-          <w:numId w:val="13"/>
-        </w:numPr>
-      </w:pPr>
-      <w:r>
-        <w:t>slSRKx - maksymalna liczba zestawów śrub dla ram krzeseł oczekujących na stanowisku</w:t>
-      </w:r>
-    </w:p>
-    <w:p>
-      <w:pPr>
-        <w:pStyle w:val="ListParagraph"/>
-        <w:numPr>
-          <w:ilvl w:val="0"/>
-          <w:numId w:val="13"/>
-        </w:numPr>
-      </w:pPr>
-      <w:r>
-        <w:t>slSRK</w:t>
-      </w:r>
-      <w:r>
-        <w:t>w</w:t>
-      </w:r>
-      <w:r>
-        <w:t xml:space="preserve"> - ostrzegawczo mała liczba zestawów śrub dla ram krzeseł oczekujących na stanowisku</w:t>
-      </w:r>
-    </w:p>
-    <w:p>
-      <w:pPr>
-        <w:pStyle w:val="ListParagraph"/>
-        <w:numPr>
-          <w:ilvl w:val="0"/>
-          <w:numId w:val="13"/>
-        </w:numPr>
-      </w:pPr>
-      <w:r>
-        <w:t>slPSRKx - maksymalna liczba połączonych ram krzeseł z siedziskiem oczekujących na stanowisku</w:t>
-      </w:r>
-    </w:p>
-    <w:p>
-      <w:pPr>
-        <w:pStyle w:val="ListParagraph"/>
-        <w:numPr>
-          <w:ilvl w:val="0"/>
-          <w:numId w:val="13"/>
-        </w:numPr>
-      </w:pPr>
-      <w:r>
-        <w:t>slT - czas łączenia ramy krzesła z siedziskiem</w:t>
-      </w:r>
-    </w:p>
-    <w:p>
-      <w:r>
-        <w:t>Zmienne stanu:</w:t>
-      </w:r>
-    </w:p>
-    <w:p>
-      <w:pPr>
-        <w:pStyle w:val="ListParagraph"/>
-        <w:numPr>
-          <w:ilvl w:val="0"/>
-          <w:numId w:val="13"/>
-        </w:numPr>
-      </w:pPr>
-      <w:r>
-        <w:t>slGRK - liczba gotowych ram krzeseł oczekujących na stanowisku</w:t>
-      </w:r>
-    </w:p>
-    <w:p>
-      <w:pPr>
-        <w:pStyle w:val="ListParagraph"/>
-        <w:numPr>
-          <w:ilvl w:val="0"/>
-          <w:numId w:val="13"/>
-        </w:numPr>
-      </w:pPr>
-      <w:r>
-        <w:t>slOSK - liczba obitych siedzisk krzeseł oczekujących na stanowisku</w:t>
-      </w:r>
-    </w:p>
-    <w:p>
-      <w:pPr>
-        <w:pStyle w:val="ListParagraph"/>
-        <w:numPr>
-          <w:ilvl w:val="0"/>
-          <w:numId w:val="13"/>
-        </w:numPr>
-      </w:pPr>
-      <w:r>
-        <w:t>slSRK - liczba zestawów śrub dla ram krzeseł oczekujących na stanowisku</w:t>
-      </w:r>
-    </w:p>
-    <w:p>
-      <w:pPr>
-        <w:pStyle w:val="ListParagraph"/>
-        <w:numPr>
-          <w:ilvl w:val="0"/>
-          <w:numId w:val="13"/>
-        </w:numPr>
-      </w:pPr>
-      <w:r>
-        <w:t>slPSRK - liczba połączonych ram krzeseł z siedziskiem oczekujących na stanowisku</w:t>
-      </w:r>
-    </w:p>
-    <w:p>
-      <w:pPr>
-        <w:pStyle w:val="Heading2"/>
-      </w:pPr>
-      <w:r>
-        <w:t>Stanowisko montażu elementów plastikowych krzesła</w:t>
-      </w:r>
-    </w:p>
-    <w:p>
-      <w:r>
-        <w:t>Parametry:</w:t>
-      </w:r>
-    </w:p>
-    <w:p>
-      <w:pPr>
-        <w:pStyle w:val="ListParagraph"/>
-        <w:numPr>
-          <w:ilvl w:val="0"/>
-          <w:numId w:val="14"/>
-        </w:numPr>
-      </w:pPr>
-      <w:r>
-        <w:t>spN - liczba stanowisk montażu elementów plastikowych krzesła</w:t>
-      </w:r>
-    </w:p>
-    <w:p>
-      <w:pPr>
-        <w:pStyle w:val="ListParagraph"/>
-        <w:numPr>
-          <w:ilvl w:val="0"/>
-          <w:numId w:val="14"/>
-        </w:numPr>
-      </w:pPr>
-      <w:r>
-        <w:t>spPSRKx - maksymalna liczba połączonych ram krzeseł z siedziskiem oczekujących na stanowisku</w:t>
-      </w:r>
-    </w:p>
-    <w:p>
-      <w:pPr>
-        <w:pStyle w:val="ListParagraph"/>
-        <w:numPr>
-          <w:ilvl w:val="0"/>
-          <w:numId w:val="14"/>
-        </w:numPr>
-      </w:pPr>
-      <w:r>
-        <w:lastRenderedPageBreak/>
-        <w:t>spPSRKw - ostrzegawczo mała liczba połączonych ram krzeseł z siedziskiem oczekujących na stanowisku</w:t>
-      </w:r>
-    </w:p>
-    <w:p>
-      <w:pPr>
-        <w:pStyle w:val="ListParagraph"/>
-        <w:numPr>
-          <w:ilvl w:val="0"/>
-          <w:numId w:val="14"/>
-        </w:numPr>
-      </w:pPr>
-      <w:r>
-        <w:t>spEPx - maksymalna liczba zestawów elementów plastikowych oczekujących na stanowisku</w:t>
-      </w:r>
-    </w:p>
-    <w:p>
-      <w:pPr>
-        <w:pStyle w:val="ListParagraph"/>
-        <w:numPr>
-          <w:ilvl w:val="0"/>
-          <w:numId w:val="14"/>
-        </w:numPr>
-      </w:pPr>
-      <w:r>
-        <w:t>spE</w:t>
-      </w:r>
-      <w:r>
-        <w:t>Pw</w:t>
-      </w:r>
-      <w:r>
-        <w:t xml:space="preserve"> - ostrzegawczo mała liczba zestawów elementów plastikowych oczekujących na stanowisku</w:t>
-      </w:r>
-    </w:p>
-    <w:p>
-      <w:pPr>
-        <w:pStyle w:val="ListParagraph"/>
-        <w:numPr>
-          <w:ilvl w:val="0"/>
-          <w:numId w:val="14"/>
-        </w:numPr>
-      </w:pPr>
-      <w:r>
-        <w:t>spGKx - maksymalna liczba gotowych krzeseł oczekujących na stanowisku</w:t>
-      </w:r>
-    </w:p>
-    <w:p>
-      <w:pPr>
-        <w:pStyle w:val="ListParagraph"/>
-        <w:numPr>
-          <w:ilvl w:val="0"/>
-          <w:numId w:val="14"/>
-        </w:numPr>
-      </w:pPr>
-      <w:r>
-        <w:t>spT - czas montażu elementów plastikowych krzesła</w:t>
-      </w:r>
-    </w:p>
-    <w:p>
-      <w:r>
-        <w:t>Zmienne stanu:</w:t>
-      </w:r>
-    </w:p>
-    <w:p>
-      <w:pPr>
-        <w:pStyle w:val="ListParagraph"/>
-        <w:numPr>
-          <w:ilvl w:val="0"/>
-          <w:numId w:val="14"/>
-        </w:numPr>
-      </w:pPr>
-      <w:r>
-        <w:t>spPSRK - liczba połączonych ram krzeseł z siedziskiem oczekujących na stanowisku</w:t>
-      </w:r>
-    </w:p>
-    <w:p>
-      <w:pPr>
-        <w:pStyle w:val="ListParagraph"/>
-        <w:numPr>
-          <w:ilvl w:val="0"/>
-          <w:numId w:val="14"/>
-        </w:numPr>
-      </w:pPr>
-      <w:r>
-        <w:t>spEP - liczba zestawów elementów plastikowych oczekujących na stanowisku</w:t>
-      </w:r>
-    </w:p>
-    <w:p>
-      <w:pPr>
-        <w:pStyle w:val="ListParagraph"/>
-        <w:numPr>
-          <w:ilvl w:val="0"/>
-          <w:numId w:val="14"/>
-        </w:numPr>
-      </w:pPr>
-      <w:r>
-        <w:t>spGK - liczba gotowych krzeseł oczekujących na stanowisku</w:t>
-      </w:r>
-    </w:p>
-    <w:p>
-      <w:pPr>
-        <w:pStyle w:val="Heading2"/>
-      </w:pPr>
-      <w:r>
-        <w:t>Stanowisko kontroli wykonania krzesła</w:t>
-      </w:r>
-    </w:p>
-    <w:p>
-      <w:r>
-        <w:t>Parametry:</w:t>
-      </w:r>
-    </w:p>
-    <w:p>
-      <w:pPr>
-        <w:pStyle w:val="ListParagraph"/>
-        <w:numPr>
-          <w:ilvl w:val="0"/>
-          <w:numId w:val="16"/>
-        </w:numPr>
-      </w:pPr>
-      <w:r>
-        <w:t>skN - liczba stanowisk kontroli wykonania krzeła</w:t>
-      </w:r>
-    </w:p>
-    <w:p>
-      <w:pPr>
-        <w:pStyle w:val="ListParagraph"/>
-        <w:numPr>
-          <w:ilvl w:val="0"/>
-          <w:numId w:val="16"/>
-        </w:numPr>
-      </w:pPr>
-      <w:r>
-        <w:t>skGKx - maksymalna liczba gotowych krzeseł oczekującyh na  stanowisku</w:t>
-      </w:r>
-    </w:p>
-    <w:p>
-      <w:pPr>
-        <w:pStyle w:val="ListParagraph"/>
-        <w:numPr>
-          <w:ilvl w:val="0"/>
-          <w:numId w:val="16"/>
-        </w:numPr>
-      </w:pPr>
-      <w:r>
-        <w:t>skGKw - ostrzegawczo mała liczba gotowych krzeseł oczekującyh na  stanowisku</w:t>
-      </w:r>
-    </w:p>
-    <w:p>
-      <w:pPr>
-        <w:pStyle w:val="ListParagraph"/>
-        <w:numPr>
-          <w:ilvl w:val="0"/>
-          <w:numId w:val="16"/>
-        </w:numPr>
-      </w:pPr>
-      <w:r>
-        <w:t xml:space="preserve">skKGKx - maksymalna liczba </w:t>
-      </w:r>
-      <w:r>
-        <w:t>skontrolowanych</w:t>
-      </w:r>
-      <w:r>
-        <w:t xml:space="preserve"> krzeseł oczekujących na stanowisku</w:t>
-      </w:r>
-    </w:p>
-    <w:p>
-      <w:pPr>
-        <w:pStyle w:val="ListParagraph"/>
-        <w:numPr>
-          <w:ilvl w:val="0"/>
-          <w:numId w:val="16"/>
-        </w:numPr>
-      </w:pPr>
-      <w:r>
-        <w:t>skT - czas przeprowadzania kontroli wykonania krzesła</w:t>
-      </w:r>
-    </w:p>
-    <w:p>
-      <w:r>
-        <w:t>Zmienne stanu:</w:t>
-      </w:r>
-    </w:p>
-    <w:p>
-      <w:pPr>
-        <w:pStyle w:val="ListParagraph"/>
-        <w:numPr>
-          <w:ilvl w:val="0"/>
-          <w:numId w:val="16"/>
-        </w:numPr>
-      </w:pPr>
-      <w:r>
-        <w:t>skGK - liczba gotowych krzeseł oczekującyh na  stanowisku</w:t>
-      </w:r>
-    </w:p>
-    <w:p>
-      <w:pPr>
-        <w:pStyle w:val="ListParagraph"/>
-        <w:numPr>
-          <w:ilvl w:val="0"/>
-          <w:numId w:val="16"/>
-        </w:numPr>
-      </w:pPr>
-      <w:r>
-        <w:t>skKGK - liczba gotowych krzeseł oczekujących na stanowisku</w:t>
-      </w:r>
-    </w:p>
-    <w:p>
-      <w:pPr>
-        <w:pStyle w:val="Heading2"/>
-      </w:pPr>
-      <w:r>
-        <w:t>Stanowisko kontroli wykonania fotelu</w:t>
-      </w:r>
-    </w:p>
-    <w:p>
-      <w:r>
-        <w:t>Parametry:</w:t>
-      </w:r>
-    </w:p>
-    <w:p>
-      <w:pPr>
-        <w:pStyle w:val="ListParagraph"/>
-        <w:numPr>
-          <w:ilvl w:val="0"/>
-          <w:numId w:val="16"/>
-        </w:numPr>
-      </w:pPr>
-      <w:r>
-        <w:t>s</w:t>
-      </w:r>
-      <w:r>
-        <w:t>f</w:t>
-      </w:r>
-      <w:r>
-        <w:t>N - liczba sta</w:t>
-      </w:r>
-      <w:r>
-        <w:t>nowisk kontroli wykonania fotelu</w:t>
-      </w:r>
-    </w:p>
-    <w:p>
-      <w:pPr>
-        <w:pStyle w:val="ListParagraph"/>
-        <w:numPr>
-          <w:ilvl w:val="0"/>
-          <w:numId w:val="16"/>
-        </w:numPr>
-      </w:pPr>
-      <w:r>
-        <w:t>sf</w:t>
-      </w:r>
-      <w:r>
-        <w:t>OSFx - maksymalna liczba obitych siedzisk foteli</w:t>
-      </w:r>
-      <w:r>
-        <w:t xml:space="preserve"> oczekującyh na  stanowisku</w:t>
-      </w:r>
-    </w:p>
-    <w:p>
-      <w:pPr>
-        <w:pStyle w:val="ListParagraph"/>
-        <w:numPr>
-          <w:ilvl w:val="0"/>
-          <w:numId w:val="16"/>
-        </w:numPr>
-      </w:pPr>
-      <w:r>
-        <w:t>sfOSFw</w:t>
-      </w:r>
-      <w:r>
-        <w:t xml:space="preserve"> - ostrzegawczo mała</w:t>
-      </w:r>
-      <w:r>
-        <w:t xml:space="preserve"> liczba obitych siedzisk foteli oczekującyh na  stanowisku</w:t>
-      </w:r>
-    </w:p>
-    <w:p>
-      <w:pPr>
-        <w:pStyle w:val="ListParagraph"/>
-        <w:numPr>
-          <w:ilvl w:val="0"/>
-          <w:numId w:val="16"/>
-        </w:numPr>
-      </w:pPr>
-      <w:r>
-        <w:t>sf</w:t>
-      </w:r>
-      <w:r>
-        <w:t>OR</w:t>
-      </w:r>
-      <w:r>
-        <w:t>F</w:t>
-      </w:r>
-      <w:r>
-        <w:t>x - ma</w:t>
-      </w:r>
-      <w:r>
-        <w:t>ksymalna liczba obitych ram foteli</w:t>
-      </w:r>
-      <w:r>
-        <w:t xml:space="preserve"> oczekujących na stanowisku</w:t>
-      </w:r>
-    </w:p>
-    <w:p>
-      <w:pPr>
-        <w:pStyle w:val="ListParagraph"/>
-        <w:numPr>
-          <w:ilvl w:val="0"/>
-          <w:numId w:val="16"/>
-        </w:numPr>
-      </w:pPr>
-      <w:r>
-        <w:t xml:space="preserve">sfORFw - </w:t>
-      </w:r>
-      <w:r>
-        <w:t>ostrzegawczo mała</w:t>
-      </w:r>
-      <w:r>
-        <w:t xml:space="preserve"> liczba obitych ram foteli oczekujących na stanowisku</w:t>
-      </w:r>
-    </w:p>
-    <w:p>
-      <w:pPr>
-        <w:pStyle w:val="ListParagraph"/>
-        <w:numPr>
-          <w:ilvl w:val="0"/>
-          <w:numId w:val="16"/>
-        </w:numPr>
-      </w:pPr>
-      <w:r>
-        <w:t>sf</w:t>
-      </w:r>
-      <w:r>
-        <w:t>KGFx - maksymalna liczba skontrolowanych foteli oczekujących na stanowisku</w:t>
-      </w:r>
-    </w:p>
-    <w:p>
-      <w:pPr>
-        <w:pStyle w:val="ListParagraph"/>
-        <w:numPr>
-          <w:ilvl w:val="0"/>
-          <w:numId w:val="16"/>
-        </w:numPr>
-      </w:pPr>
-      <w:r>
-        <w:t>sfT - czas przeprowadzania kontroli wykonania fotelu</w:t>
-      </w:r>
-    </w:p>
-    <w:p>
-      <w:r>
-        <w:t>Zmienne stanu:</w:t>
-      </w:r>
-    </w:p>
-    <w:p>
-      <w:pPr>
-        <w:pStyle w:val="ListParagraph"/>
-        <w:numPr>
-          <w:ilvl w:val="0"/>
-          <w:numId w:val="16"/>
-        </w:numPr>
-      </w:pPr>
-      <w:r>
-        <w:lastRenderedPageBreak/>
-        <w:t>sf</w:t>
-      </w:r>
-      <w:r>
-        <w:t>OSF - liczba obitych siedzisk foteli oczekującyh na  stanowisku</w:t>
-      </w:r>
-    </w:p>
-    <w:p>
-      <w:pPr>
-        <w:pStyle w:val="ListParagraph"/>
-        <w:numPr>
-          <w:ilvl w:val="0"/>
-          <w:numId w:val="16"/>
-        </w:numPr>
-      </w:pPr>
-      <w:r>
-        <w:t>sf</w:t>
-      </w:r>
-      <w:r>
-        <w:t>ORF - liczba obitych ram foteli oczekujących na stanowisku</w:t>
-      </w:r>
-    </w:p>
-    <w:p>
-      <w:pPr>
-        <w:pStyle w:val="ListParagraph"/>
-        <w:numPr>
-          <w:ilvl w:val="0"/>
-          <w:numId w:val="16"/>
-        </w:numPr>
-      </w:pPr>
-      <w:r>
-        <w:t>sf</w:t>
-      </w:r>
-      <w:r>
-        <w:t>KGF - liczba skontrolowanych foteli oczekujących na stanowisku</w:t>
-      </w:r>
-    </w:p>
-    <w:p>
-      <w:pPr>
-        <w:pStyle w:val="Heading2"/>
-      </w:pPr>
-      <w:r>
-        <w:t>Magazyn produktów</w:t>
-      </w:r>
-    </w:p>
-    <w:p>
-      <w:r>
-        <w:t>Parametry:</w:t>
-      </w:r>
-    </w:p>
-    <w:p>
-      <w:pPr>
-        <w:pStyle w:val="ListParagraph"/>
-        <w:numPr>
-          <w:ilvl w:val="0"/>
-          <w:numId w:val="11"/>
-        </w:numPr>
-      </w:pPr>
-      <w:r>
-        <w:t>mpKSx - maksymalna liczba przechowywanych krzeseł o skórzanym siedzisku</w:t>
-      </w:r>
-    </w:p>
-    <w:p>
-      <w:pPr>
-        <w:pStyle w:val="ListParagraph"/>
-        <w:numPr>
-          <w:ilvl w:val="0"/>
-          <w:numId w:val="11"/>
-        </w:numPr>
-      </w:pPr>
-      <w:r>
-        <w:t>mpKPx - maksymalna liczba przechowywanych krzeseł o pluszowym siedzisku</w:t>
-      </w:r>
-    </w:p>
-    <w:p>
-      <w:pPr>
-        <w:pStyle w:val="ListParagraph"/>
-        <w:numPr>
-          <w:ilvl w:val="0"/>
-          <w:numId w:val="11"/>
-        </w:numPr>
-      </w:pPr>
-      <w:r>
-        <w:t xml:space="preserve">mpFSx - maksymalna liczba przechowywanych foteli skórzanych </w:t>
-      </w:r>
-    </w:p>
-    <w:p>
-      <w:pPr>
-        <w:pStyle w:val="ListParagraph"/>
-        <w:numPr>
-          <w:ilvl w:val="0"/>
-          <w:numId w:val="11"/>
-        </w:numPr>
-      </w:pPr>
-      <w:r>
-        <w:t>mpFPx - maksymalna liczba przechowywanych foteli pluszowych</w:t>
-      </w:r>
-    </w:p>
-    <w:p>
-      <w:r>
-        <w:t>Zmienne stanu:</w:t>
-      </w:r>
-    </w:p>
-    <w:p>
-      <w:pPr>
-        <w:pStyle w:val="ListParagraph"/>
-        <w:numPr>
-          <w:ilvl w:val="0"/>
-          <w:numId w:val="11"/>
-        </w:numPr>
-      </w:pPr>
-      <w:r>
-        <w:t>mpKS - liczba przechowywanych krzeseł o skórzanym siedzisku</w:t>
-      </w:r>
-    </w:p>
-    <w:p>
-      <w:pPr>
-        <w:pStyle w:val="ListParagraph"/>
-        <w:numPr>
-          <w:ilvl w:val="0"/>
-          <w:numId w:val="11"/>
-        </w:numPr>
-      </w:pPr>
-      <w:r>
-        <w:t>mpKP - liczba przechowywanych krzeseł o pluszowym siedzisku</w:t>
-      </w:r>
-    </w:p>
-    <w:p>
-      <w:pPr>
-        <w:pStyle w:val="ListParagraph"/>
-        <w:numPr>
-          <w:ilvl w:val="0"/>
-          <w:numId w:val="11"/>
-        </w:numPr>
-      </w:pPr>
-      <w:r>
-        <w:t xml:space="preserve">mpFS - liczba przechowywanych foteli skórzanych </w:t>
-      </w:r>
-    </w:p>
-    <w:p>
-      <w:pPr>
-        <w:pStyle w:val="ListParagraph"/>
-        <w:numPr>
-          <w:ilvl w:val="0"/>
-          <w:numId w:val="11"/>
-        </w:numPr>
-      </w:pPr>
-      <w:r>
-        <w:t>mpFP - liczba przechowywanych foteli pluszowych</w:t>
-      </w:r>
-    </w:p>
-    <w:p>
-      <w:pPr>
-        <w:pStyle w:val="Heading2"/>
-      </w:pPr>
-      <w:r>
-        <w:t>Handy</w:t>
-      </w:r>
-      <w:r>
-        <w:t>man</w:t>
-      </w:r>
-    </w:p>
-    <w:p>
-      <w:r>
-        <w:t>Zmienne stanu:</w:t>
-      </w:r>
-    </w:p>
-    <w:p>
-      <w:pPr>
-        <w:pStyle w:val="ListParagraph"/>
-        <w:numPr>
-          <w:ilvl w:val="0"/>
-          <w:numId w:val="17"/>
-        </w:numPr>
-      </w:pPr>
-      <w:r>
-        <w:t>hmS - ciąg identyfikatorów stanowisk, na których wystąpiła awaria</w:t>
-      </w:r>
     </w:p>
     <w:p>
       <w:pPr>

</xml_diff>